<commit_message>
Created skeleton test code for exercise 5
</commit_message>
<xml_diff>
--- a/doc/Decision Tables.docx
+++ b/doc/Decision Tables.docx
@@ -235,7 +235,7 @@
         <w:tc>
           <w:tcPr>
             <w:tcW w:w="4814" w:type="dxa"/>
-            <w:shd w:val="clear" w:color="auto" w:fill="F7CAAC" w:themeFill="accent2" w:themeFillTint="66"/>
+            <w:shd w:val="clear" w:color="auto" w:fill="FBE4D5" w:themeFill="accent2" w:themeFillTint="33"/>
             <w:vAlign w:val="center"/>
           </w:tcPr>
           <w:p>
@@ -308,7 +308,7 @@
         <w:tc>
           <w:tcPr>
             <w:tcW w:w="4814" w:type="dxa"/>
-            <w:shd w:val="clear" w:color="auto" w:fill="F7CAAC" w:themeFill="accent2" w:themeFillTint="66"/>
+            <w:shd w:val="clear" w:color="auto" w:fill="FBE4D5" w:themeFill="accent2" w:themeFillTint="33"/>
             <w:vAlign w:val="center"/>
           </w:tcPr>
           <w:p>
@@ -364,42 +364,51 @@
         <w:tc>
           <w:tcPr>
             <w:tcW w:w="2977" w:type="dxa"/>
-            <w:shd w:val="clear" w:color="auto" w:fill="BFBFBF" w:themeFill="background1" w:themeFillShade="BF"/>
-            <w:vAlign w:val="center"/>
-          </w:tcPr>
-          <w:p>
-            <w:pPr>
-              <w:jc w:val="center"/>
-              <w:rPr>
-                <w:rFonts w:ascii="Arial" w:hAnsi="Arial" w:cs="Arial"/>
-                <w:sz w:val="18"/>
-                <w:szCs w:val="18"/>
-              </w:rPr>
-            </w:pPr>
+            <w:shd w:val="clear" w:color="auto" w:fill="D5DCE4" w:themeFill="text2" w:themeFillTint="33"/>
+            <w:vAlign w:val="center"/>
+          </w:tcPr>
+          <w:p>
+            <w:pPr>
+              <w:jc w:val="center"/>
+              <w:rPr>
+                <w:rFonts w:ascii="Arial" w:hAnsi="Arial" w:cs="Arial"/>
+                <w:sz w:val="18"/>
+                <w:szCs w:val="18"/>
+              </w:rPr>
+            </w:pPr>
+            <w:r>
+              <w:rPr>
+                <w:rFonts w:ascii="Arial" w:hAnsi="Arial" w:cs="Arial"/>
+                <w:sz w:val="18"/>
+                <w:szCs w:val="18"/>
+                <w:lang w:val="en-US"/>
+              </w:rPr>
+              <w:t>Game starts</w:t>
+            </w:r>
           </w:p>
         </w:tc>
         <w:tc>
           <w:tcPr>
             <w:tcW w:w="4814" w:type="dxa"/>
-            <w:shd w:val="clear" w:color="auto" w:fill="D5DCE4" w:themeFill="text2" w:themeFillTint="33"/>
-            <w:vAlign w:val="center"/>
-          </w:tcPr>
-          <w:p>
-            <w:pPr>
-              <w:jc w:val="center"/>
-              <w:rPr>
-                <w:rFonts w:ascii="Arial" w:hAnsi="Arial" w:cs="Arial"/>
-                <w:sz w:val="18"/>
-                <w:szCs w:val="18"/>
-              </w:rPr>
-            </w:pPr>
-            <w:r>
-              <w:rPr>
-                <w:rFonts w:ascii="Arial" w:hAnsi="Arial" w:cs="Arial"/>
-                <w:sz w:val="18"/>
-                <w:szCs w:val="18"/>
-              </w:rPr>
-              <w:t>Game starts</w:t>
+            <w:shd w:val="clear" w:color="auto" w:fill="FBE4D5" w:themeFill="accent2" w:themeFillTint="33"/>
+            <w:vAlign w:val="center"/>
+          </w:tcPr>
+          <w:p>
+            <w:pPr>
+              <w:jc w:val="center"/>
+              <w:rPr>
+                <w:rFonts w:ascii="Arial" w:hAnsi="Arial" w:cs="Arial"/>
+                <w:sz w:val="18"/>
+                <w:szCs w:val="18"/>
+              </w:rPr>
+            </w:pPr>
+            <w:r>
+              <w:rPr>
+                <w:rFonts w:ascii="Arial" w:hAnsi="Arial" w:cs="Arial"/>
+                <w:sz w:val="18"/>
+                <w:szCs w:val="18"/>
+              </w:rPr>
+              <w:t>Y</w:t>
             </w:r>
           </w:p>
         </w:tc>
@@ -602,15 +611,7 @@
                 <w:sz w:val="18"/>
                 <w:szCs w:val="18"/>
               </w:rPr>
-              <w:t>$2.</w:t>
-            </w:r>
-            <w:r>
-              <w:rPr>
-                <w:rFonts w:ascii="Arial" w:hAnsi="Arial" w:cs="Arial"/>
-                <w:sz w:val="18"/>
-                <w:szCs w:val="18"/>
-              </w:rPr>
-              <w:t>1</w:t>
+              <w:t>$2.1</w:t>
             </w:r>
           </w:p>
         </w:tc>
@@ -635,15 +636,7 @@
                 <w:sz w:val="18"/>
                 <w:szCs w:val="18"/>
               </w:rPr>
-              <w:t>$2.</w:t>
-            </w:r>
-            <w:r>
-              <w:rPr>
-                <w:rFonts w:ascii="Arial" w:hAnsi="Arial" w:cs="Arial"/>
-                <w:sz w:val="18"/>
-                <w:szCs w:val="18"/>
-              </w:rPr>
-              <w:t>2</w:t>
+              <w:t>$2.2</w:t>
             </w:r>
           </w:p>
         </w:tc>
@@ -668,15 +661,7 @@
                 <w:sz w:val="18"/>
                 <w:szCs w:val="18"/>
               </w:rPr>
-              <w:t>$2.</w:t>
-            </w:r>
-            <w:r>
-              <w:rPr>
-                <w:rFonts w:ascii="Arial" w:hAnsi="Arial" w:cs="Arial"/>
-                <w:sz w:val="18"/>
-                <w:szCs w:val="18"/>
-              </w:rPr>
-              <w:t>3</w:t>
+              <w:t>$2.3</w:t>
             </w:r>
           </w:p>
         </w:tc>
@@ -803,7 +788,7 @@
         <w:tc>
           <w:tcPr>
             <w:tcW w:w="1417" w:type="dxa"/>
-            <w:shd w:val="clear" w:color="auto" w:fill="F7CAAC" w:themeFill="accent2" w:themeFillTint="66"/>
+            <w:shd w:val="clear" w:color="auto" w:fill="FBE4D5" w:themeFill="accent2" w:themeFillTint="33"/>
             <w:vAlign w:val="center"/>
           </w:tcPr>
           <w:p>
@@ -828,7 +813,7 @@
         <w:tc>
           <w:tcPr>
             <w:tcW w:w="1134" w:type="dxa"/>
-            <w:shd w:val="clear" w:color="auto" w:fill="F7CAAC" w:themeFill="accent2" w:themeFillTint="66"/>
+            <w:shd w:val="clear" w:color="auto" w:fill="FBE4D5" w:themeFill="accent2" w:themeFillTint="33"/>
             <w:vAlign w:val="center"/>
           </w:tcPr>
           <w:p>
@@ -853,7 +838,7 @@
         <w:tc>
           <w:tcPr>
             <w:tcW w:w="1418" w:type="dxa"/>
-            <w:shd w:val="clear" w:color="auto" w:fill="F7CAAC" w:themeFill="accent2" w:themeFillTint="66"/>
+            <w:shd w:val="clear" w:color="auto" w:fill="FBE4D5" w:themeFill="accent2" w:themeFillTint="33"/>
             <w:vAlign w:val="center"/>
           </w:tcPr>
           <w:p>
@@ -878,7 +863,7 @@
         <w:tc>
           <w:tcPr>
             <w:tcW w:w="1275" w:type="dxa"/>
-            <w:shd w:val="clear" w:color="auto" w:fill="F7CAAC" w:themeFill="accent2" w:themeFillTint="66"/>
+            <w:shd w:val="clear" w:color="auto" w:fill="FBE4D5" w:themeFill="accent2" w:themeFillTint="33"/>
             <w:vAlign w:val="center"/>
           </w:tcPr>
           <w:p>
@@ -903,7 +888,7 @@
         <w:tc>
           <w:tcPr>
             <w:tcW w:w="1318" w:type="dxa"/>
-            <w:shd w:val="clear" w:color="auto" w:fill="F7CAAC" w:themeFill="accent2" w:themeFillTint="66"/>
+            <w:shd w:val="clear" w:color="auto" w:fill="FBE4D5" w:themeFill="accent2" w:themeFillTint="33"/>
             <w:vAlign w:val="center"/>
           </w:tcPr>
           <w:p>
@@ -979,7 +964,7 @@
         <w:tc>
           <w:tcPr>
             <w:tcW w:w="1417" w:type="dxa"/>
-            <w:shd w:val="clear" w:color="auto" w:fill="F7CAAC" w:themeFill="accent2" w:themeFillTint="66"/>
+            <w:shd w:val="clear" w:color="auto" w:fill="FBE4D5" w:themeFill="accent2" w:themeFillTint="33"/>
             <w:vAlign w:val="center"/>
           </w:tcPr>
           <w:p>
@@ -1006,7 +991,7 @@
         <w:tc>
           <w:tcPr>
             <w:tcW w:w="1134" w:type="dxa"/>
-            <w:shd w:val="clear" w:color="auto" w:fill="F7CAAC" w:themeFill="accent2" w:themeFillTint="66"/>
+            <w:shd w:val="clear" w:color="auto" w:fill="FBE4D5" w:themeFill="accent2" w:themeFillTint="33"/>
             <w:vAlign w:val="center"/>
           </w:tcPr>
           <w:p>
@@ -1033,7 +1018,7 @@
         <w:tc>
           <w:tcPr>
             <w:tcW w:w="1418" w:type="dxa"/>
-            <w:shd w:val="clear" w:color="auto" w:fill="F7CAAC" w:themeFill="accent2" w:themeFillTint="66"/>
+            <w:shd w:val="clear" w:color="auto" w:fill="FBE4D5" w:themeFill="accent2" w:themeFillTint="33"/>
             <w:vAlign w:val="center"/>
           </w:tcPr>
           <w:p>
@@ -1060,7 +1045,7 @@
         <w:tc>
           <w:tcPr>
             <w:tcW w:w="1275" w:type="dxa"/>
-            <w:shd w:val="clear" w:color="auto" w:fill="F7CAAC" w:themeFill="accent2" w:themeFillTint="66"/>
+            <w:shd w:val="clear" w:color="auto" w:fill="FBE4D5" w:themeFill="accent2" w:themeFillTint="33"/>
             <w:vAlign w:val="center"/>
           </w:tcPr>
           <w:p>
@@ -1087,7 +1072,7 @@
         <w:tc>
           <w:tcPr>
             <w:tcW w:w="1318" w:type="dxa"/>
-            <w:shd w:val="clear" w:color="auto" w:fill="F7CAAC" w:themeFill="accent2" w:themeFillTint="66"/>
+            <w:shd w:val="clear" w:color="auto" w:fill="FBE4D5" w:themeFill="accent2" w:themeFillTint="33"/>
             <w:vAlign w:val="center"/>
           </w:tcPr>
           <w:p>
@@ -1166,7 +1151,7 @@
         <w:tc>
           <w:tcPr>
             <w:tcW w:w="1417" w:type="dxa"/>
-            <w:shd w:val="clear" w:color="auto" w:fill="F7CAAC" w:themeFill="accent2" w:themeFillTint="66"/>
+            <w:shd w:val="clear" w:color="auto" w:fill="FBE4D5" w:themeFill="accent2" w:themeFillTint="33"/>
             <w:vAlign w:val="center"/>
           </w:tcPr>
           <w:p>
@@ -1193,7 +1178,7 @@
         <w:tc>
           <w:tcPr>
             <w:tcW w:w="1134" w:type="dxa"/>
-            <w:shd w:val="clear" w:color="auto" w:fill="F7CAAC" w:themeFill="accent2" w:themeFillTint="66"/>
+            <w:shd w:val="clear" w:color="auto" w:fill="FBE4D5" w:themeFill="accent2" w:themeFillTint="33"/>
             <w:vAlign w:val="center"/>
           </w:tcPr>
           <w:p>
@@ -1220,7 +1205,7 @@
         <w:tc>
           <w:tcPr>
             <w:tcW w:w="1418" w:type="dxa"/>
-            <w:shd w:val="clear" w:color="auto" w:fill="F7CAAC" w:themeFill="accent2" w:themeFillTint="66"/>
+            <w:shd w:val="clear" w:color="auto" w:fill="FBE4D5" w:themeFill="accent2" w:themeFillTint="33"/>
             <w:vAlign w:val="center"/>
           </w:tcPr>
           <w:p>
@@ -1247,7 +1232,7 @@
         <w:tc>
           <w:tcPr>
             <w:tcW w:w="1275" w:type="dxa"/>
-            <w:shd w:val="clear" w:color="auto" w:fill="F7CAAC" w:themeFill="accent2" w:themeFillTint="66"/>
+            <w:shd w:val="clear" w:color="auto" w:fill="FBE4D5" w:themeFill="accent2" w:themeFillTint="33"/>
             <w:vAlign w:val="center"/>
           </w:tcPr>
           <w:p>
@@ -1274,7 +1259,7 @@
         <w:tc>
           <w:tcPr>
             <w:tcW w:w="1318" w:type="dxa"/>
-            <w:shd w:val="clear" w:color="auto" w:fill="F7CAAC" w:themeFill="accent2" w:themeFillTint="66"/>
+            <w:shd w:val="clear" w:color="auto" w:fill="FBE4D5" w:themeFill="accent2" w:themeFillTint="33"/>
             <w:vAlign w:val="center"/>
           </w:tcPr>
           <w:p>
@@ -1353,7 +1338,7 @@
         <w:tc>
           <w:tcPr>
             <w:tcW w:w="1417" w:type="dxa"/>
-            <w:shd w:val="clear" w:color="auto" w:fill="F7CAAC" w:themeFill="accent2" w:themeFillTint="66"/>
+            <w:shd w:val="clear" w:color="auto" w:fill="FBE4D5" w:themeFill="accent2" w:themeFillTint="33"/>
             <w:vAlign w:val="center"/>
           </w:tcPr>
           <w:p>
@@ -1380,7 +1365,7 @@
         <w:tc>
           <w:tcPr>
             <w:tcW w:w="1134" w:type="dxa"/>
-            <w:shd w:val="clear" w:color="auto" w:fill="F7CAAC" w:themeFill="accent2" w:themeFillTint="66"/>
+            <w:shd w:val="clear" w:color="auto" w:fill="FBE4D5" w:themeFill="accent2" w:themeFillTint="33"/>
             <w:vAlign w:val="center"/>
           </w:tcPr>
           <w:p>
@@ -1407,7 +1392,7 @@
         <w:tc>
           <w:tcPr>
             <w:tcW w:w="1418" w:type="dxa"/>
-            <w:shd w:val="clear" w:color="auto" w:fill="F7CAAC" w:themeFill="accent2" w:themeFillTint="66"/>
+            <w:shd w:val="clear" w:color="auto" w:fill="FBE4D5" w:themeFill="accent2" w:themeFillTint="33"/>
             <w:vAlign w:val="center"/>
           </w:tcPr>
           <w:p>
@@ -1434,7 +1419,7 @@
         <w:tc>
           <w:tcPr>
             <w:tcW w:w="1275" w:type="dxa"/>
-            <w:shd w:val="clear" w:color="auto" w:fill="F7CAAC" w:themeFill="accent2" w:themeFillTint="66"/>
+            <w:shd w:val="clear" w:color="auto" w:fill="FBE4D5" w:themeFill="accent2" w:themeFillTint="33"/>
             <w:vAlign w:val="center"/>
           </w:tcPr>
           <w:p>
@@ -1461,7 +1446,7 @@
         <w:tc>
           <w:tcPr>
             <w:tcW w:w="1318" w:type="dxa"/>
-            <w:shd w:val="clear" w:color="auto" w:fill="F7CAAC" w:themeFill="accent2" w:themeFillTint="66"/>
+            <w:shd w:val="clear" w:color="auto" w:fill="FBE4D5" w:themeFill="accent2" w:themeFillTint="33"/>
             <w:vAlign w:val="center"/>
           </w:tcPr>
           <w:p>
@@ -1540,7 +1525,7 @@
         <w:tc>
           <w:tcPr>
             <w:tcW w:w="1417" w:type="dxa"/>
-            <w:shd w:val="clear" w:color="auto" w:fill="F7CAAC" w:themeFill="accent2" w:themeFillTint="66"/>
+            <w:shd w:val="clear" w:color="auto" w:fill="FBE4D5" w:themeFill="accent2" w:themeFillTint="33"/>
             <w:vAlign w:val="center"/>
           </w:tcPr>
           <w:p>
@@ -1567,7 +1552,7 @@
         <w:tc>
           <w:tcPr>
             <w:tcW w:w="1134" w:type="dxa"/>
-            <w:shd w:val="clear" w:color="auto" w:fill="F7CAAC" w:themeFill="accent2" w:themeFillTint="66"/>
+            <w:shd w:val="clear" w:color="auto" w:fill="FBE4D5" w:themeFill="accent2" w:themeFillTint="33"/>
             <w:vAlign w:val="center"/>
           </w:tcPr>
           <w:p>
@@ -1594,7 +1579,7 @@
         <w:tc>
           <w:tcPr>
             <w:tcW w:w="1418" w:type="dxa"/>
-            <w:shd w:val="clear" w:color="auto" w:fill="F7CAAC" w:themeFill="accent2" w:themeFillTint="66"/>
+            <w:shd w:val="clear" w:color="auto" w:fill="FBE4D5" w:themeFill="accent2" w:themeFillTint="33"/>
             <w:vAlign w:val="center"/>
           </w:tcPr>
           <w:p>
@@ -1621,7 +1606,7 @@
         <w:tc>
           <w:tcPr>
             <w:tcW w:w="1275" w:type="dxa"/>
-            <w:shd w:val="clear" w:color="auto" w:fill="F7CAAC" w:themeFill="accent2" w:themeFillTint="66"/>
+            <w:shd w:val="clear" w:color="auto" w:fill="FBE4D5" w:themeFill="accent2" w:themeFillTint="33"/>
             <w:vAlign w:val="center"/>
           </w:tcPr>
           <w:p>
@@ -1648,7 +1633,7 @@
         <w:tc>
           <w:tcPr>
             <w:tcW w:w="1318" w:type="dxa"/>
-            <w:shd w:val="clear" w:color="auto" w:fill="F7CAAC" w:themeFill="accent2" w:themeFillTint="66"/>
+            <w:shd w:val="clear" w:color="auto" w:fill="FBE4D5" w:themeFill="accent2" w:themeFillTint="33"/>
             <w:vAlign w:val="center"/>
           </w:tcPr>
           <w:p>
@@ -1727,7 +1712,7 @@
         <w:tc>
           <w:tcPr>
             <w:tcW w:w="1417" w:type="dxa"/>
-            <w:shd w:val="clear" w:color="auto" w:fill="F7CAAC" w:themeFill="accent2" w:themeFillTint="66"/>
+            <w:shd w:val="clear" w:color="auto" w:fill="FBE4D5" w:themeFill="accent2" w:themeFillTint="33"/>
             <w:vAlign w:val="center"/>
           </w:tcPr>
           <w:p>
@@ -1754,7 +1739,7 @@
         <w:tc>
           <w:tcPr>
             <w:tcW w:w="1134" w:type="dxa"/>
-            <w:shd w:val="clear" w:color="auto" w:fill="F7CAAC" w:themeFill="accent2" w:themeFillTint="66"/>
+            <w:shd w:val="clear" w:color="auto" w:fill="FBE4D5" w:themeFill="accent2" w:themeFillTint="33"/>
             <w:vAlign w:val="center"/>
           </w:tcPr>
           <w:p>
@@ -1781,7 +1766,7 @@
         <w:tc>
           <w:tcPr>
             <w:tcW w:w="1418" w:type="dxa"/>
-            <w:shd w:val="clear" w:color="auto" w:fill="F7CAAC" w:themeFill="accent2" w:themeFillTint="66"/>
+            <w:shd w:val="clear" w:color="auto" w:fill="FBE4D5" w:themeFill="accent2" w:themeFillTint="33"/>
             <w:vAlign w:val="center"/>
           </w:tcPr>
           <w:p>
@@ -1808,7 +1793,7 @@
         <w:tc>
           <w:tcPr>
             <w:tcW w:w="1275" w:type="dxa"/>
-            <w:shd w:val="clear" w:color="auto" w:fill="F7CAAC" w:themeFill="accent2" w:themeFillTint="66"/>
+            <w:shd w:val="clear" w:color="auto" w:fill="FBE4D5" w:themeFill="accent2" w:themeFillTint="33"/>
             <w:vAlign w:val="center"/>
           </w:tcPr>
           <w:p>
@@ -1835,7 +1820,7 @@
         <w:tc>
           <w:tcPr>
             <w:tcW w:w="1318" w:type="dxa"/>
-            <w:shd w:val="clear" w:color="auto" w:fill="F7CAAC" w:themeFill="accent2" w:themeFillTint="66"/>
+            <w:shd w:val="clear" w:color="auto" w:fill="FBE4D5" w:themeFill="accent2" w:themeFillTint="33"/>
             <w:vAlign w:val="center"/>
           </w:tcPr>
           <w:p>
@@ -1914,7 +1899,7 @@
         <w:tc>
           <w:tcPr>
             <w:tcW w:w="1417" w:type="dxa"/>
-            <w:shd w:val="clear" w:color="auto" w:fill="F7CAAC" w:themeFill="accent2" w:themeFillTint="66"/>
+            <w:shd w:val="clear" w:color="auto" w:fill="FBE4D5" w:themeFill="accent2" w:themeFillTint="33"/>
             <w:vAlign w:val="center"/>
           </w:tcPr>
           <w:p>
@@ -1941,7 +1926,7 @@
         <w:tc>
           <w:tcPr>
             <w:tcW w:w="1134" w:type="dxa"/>
-            <w:shd w:val="clear" w:color="auto" w:fill="F7CAAC" w:themeFill="accent2" w:themeFillTint="66"/>
+            <w:shd w:val="clear" w:color="auto" w:fill="FBE4D5" w:themeFill="accent2" w:themeFillTint="33"/>
             <w:vAlign w:val="center"/>
           </w:tcPr>
           <w:p>
@@ -1968,7 +1953,7 @@
         <w:tc>
           <w:tcPr>
             <w:tcW w:w="1418" w:type="dxa"/>
-            <w:shd w:val="clear" w:color="auto" w:fill="F7CAAC" w:themeFill="accent2" w:themeFillTint="66"/>
+            <w:shd w:val="clear" w:color="auto" w:fill="FBE4D5" w:themeFill="accent2" w:themeFillTint="33"/>
             <w:vAlign w:val="center"/>
           </w:tcPr>
           <w:p>
@@ -1995,7 +1980,7 @@
         <w:tc>
           <w:tcPr>
             <w:tcW w:w="1275" w:type="dxa"/>
-            <w:shd w:val="clear" w:color="auto" w:fill="F7CAAC" w:themeFill="accent2" w:themeFillTint="66"/>
+            <w:shd w:val="clear" w:color="auto" w:fill="FBE4D5" w:themeFill="accent2" w:themeFillTint="33"/>
             <w:vAlign w:val="center"/>
           </w:tcPr>
           <w:p>
@@ -2022,7 +2007,7 @@
         <w:tc>
           <w:tcPr>
             <w:tcW w:w="1318" w:type="dxa"/>
-            <w:shd w:val="clear" w:color="auto" w:fill="F7CAAC" w:themeFill="accent2" w:themeFillTint="66"/>
+            <w:shd w:val="clear" w:color="auto" w:fill="FBE4D5" w:themeFill="accent2" w:themeFillTint="33"/>
             <w:vAlign w:val="center"/>
           </w:tcPr>
           <w:p>
@@ -2044,6 +2029,29 @@
               </w:rPr>
               <w:t>Y</w:t>
             </w:r>
+          </w:p>
+        </w:tc>
+      </w:tr>
+      <w:tr>
+        <w:trPr>
+          <w:trHeight w:val="70"/>
+        </w:trPr>
+        <w:tc>
+          <w:tcPr>
+            <w:tcW w:w="9818" w:type="dxa"/>
+            <w:gridSpan w:val="7"/>
+            <w:shd w:val="clear" w:color="auto" w:fill="BFBFBF" w:themeFill="background1" w:themeFillShade="BF"/>
+            <w:vAlign w:val="center"/>
+          </w:tcPr>
+          <w:p>
+            <w:pPr>
+              <w:jc w:val="center"/>
+              <w:rPr>
+                <w:rFonts w:ascii="Arial" w:hAnsi="Arial" w:cs="Arial"/>
+                <w:sz w:val="18"/>
+                <w:szCs w:val="18"/>
+              </w:rPr>
+            </w:pPr>
           </w:p>
         </w:tc>
       </w:tr>
@@ -2054,6 +2062,7 @@
         <w:tc>
           <w:tcPr>
             <w:tcW w:w="1271" w:type="dxa"/>
+            <w:vMerge w:val="restart"/>
             <w:shd w:val="clear" w:color="auto" w:fill="00B0F0"/>
             <w:vAlign w:val="center"/>
           </w:tcPr>
@@ -2081,49 +2090,402 @@
         <w:tc>
           <w:tcPr>
             <w:tcW w:w="1985" w:type="dxa"/>
-            <w:shd w:val="clear" w:color="auto" w:fill="BFBFBF" w:themeFill="background1" w:themeFillShade="BF"/>
-            <w:vAlign w:val="center"/>
-          </w:tcPr>
-          <w:p>
-            <w:pPr>
-              <w:jc w:val="center"/>
-              <w:rPr>
-                <w:rFonts w:ascii="Arial" w:hAnsi="Arial" w:cs="Arial"/>
-                <w:sz w:val="18"/>
-                <w:szCs w:val="18"/>
-              </w:rPr>
-            </w:pPr>
+            <w:shd w:val="clear" w:color="auto" w:fill="D5DCE4" w:themeFill="text2" w:themeFillTint="33"/>
+            <w:vAlign w:val="center"/>
+          </w:tcPr>
+          <w:p>
+            <w:pPr>
+              <w:jc w:val="center"/>
+              <w:rPr>
+                <w:rFonts w:ascii="Arial" w:hAnsi="Arial" w:cs="Arial"/>
+                <w:sz w:val="18"/>
+                <w:szCs w:val="18"/>
+              </w:rPr>
+            </w:pPr>
+            <w:r>
+              <w:rPr>
+                <w:rFonts w:ascii="Arial" w:hAnsi="Arial" w:cs="Arial"/>
+                <w:sz w:val="18"/>
+                <w:szCs w:val="18"/>
+              </w:rPr>
+              <w:t xml:space="preserve">Move </w:t>
+            </w:r>
+            <w:proofErr w:type="spellStart"/>
+            <w:r>
+              <w:rPr>
+                <w:rFonts w:ascii="Arial" w:hAnsi="Arial" w:cs="Arial"/>
+                <w:sz w:val="18"/>
+                <w:szCs w:val="18"/>
+              </w:rPr>
+              <w:t>to</w:t>
+            </w:r>
+            <w:proofErr w:type="spellEnd"/>
+            <w:r>
+              <w:rPr>
+                <w:rFonts w:ascii="Arial" w:hAnsi="Arial" w:cs="Arial"/>
+                <w:sz w:val="18"/>
+                <w:szCs w:val="18"/>
+              </w:rPr>
+              <w:t xml:space="preserve"> square</w:t>
+            </w:r>
           </w:p>
         </w:tc>
         <w:tc>
           <w:tcPr>
             <w:tcW w:w="1417" w:type="dxa"/>
+            <w:shd w:val="clear" w:color="auto" w:fill="FBE4D5" w:themeFill="accent2" w:themeFillTint="33"/>
+            <w:vAlign w:val="center"/>
+          </w:tcPr>
+          <w:p>
+            <w:pPr>
+              <w:jc w:val="center"/>
+              <w:rPr>
+                <w:rFonts w:ascii="Arial" w:hAnsi="Arial" w:cs="Arial"/>
+                <w:sz w:val="18"/>
+                <w:szCs w:val="18"/>
+                <w:lang w:val="en-US"/>
+              </w:rPr>
+            </w:pPr>
+            <w:r>
+              <w:rPr>
+                <w:rFonts w:ascii="Arial" w:hAnsi="Arial" w:cs="Arial"/>
+                <w:sz w:val="18"/>
+                <w:szCs w:val="18"/>
+                <w:lang w:val="en-US"/>
+              </w:rPr>
+              <w:t>Y</w:t>
+            </w:r>
+          </w:p>
+        </w:tc>
+        <w:tc>
+          <w:tcPr>
+            <w:tcW w:w="1134" w:type="dxa"/>
+            <w:shd w:val="clear" w:color="auto" w:fill="FBE4D5" w:themeFill="accent2" w:themeFillTint="33"/>
+            <w:vAlign w:val="center"/>
+          </w:tcPr>
+          <w:p>
+            <w:pPr>
+              <w:jc w:val="center"/>
+              <w:rPr>
+                <w:rFonts w:ascii="Arial" w:hAnsi="Arial" w:cs="Arial"/>
+                <w:sz w:val="18"/>
+                <w:szCs w:val="18"/>
+                <w:lang w:val="en-US"/>
+              </w:rPr>
+            </w:pPr>
+            <w:r>
+              <w:rPr>
+                <w:rFonts w:ascii="Arial" w:hAnsi="Arial" w:cs="Arial"/>
+                <w:sz w:val="18"/>
+                <w:szCs w:val="18"/>
+                <w:lang w:val="en-US"/>
+              </w:rPr>
+              <w:t>Y</w:t>
+            </w:r>
+          </w:p>
+        </w:tc>
+        <w:tc>
+          <w:tcPr>
+            <w:tcW w:w="1418" w:type="dxa"/>
+            <w:shd w:val="clear" w:color="auto" w:fill="FBE4D5" w:themeFill="accent2" w:themeFillTint="33"/>
+            <w:vAlign w:val="center"/>
+          </w:tcPr>
+          <w:p>
+            <w:pPr>
+              <w:jc w:val="center"/>
+              <w:rPr>
+                <w:rFonts w:ascii="Arial" w:hAnsi="Arial" w:cs="Arial"/>
+                <w:sz w:val="18"/>
+                <w:szCs w:val="18"/>
+                <w:lang w:val="en-US"/>
+              </w:rPr>
+            </w:pPr>
+            <w:r>
+              <w:rPr>
+                <w:rFonts w:ascii="Arial" w:hAnsi="Arial" w:cs="Arial"/>
+                <w:sz w:val="18"/>
+                <w:szCs w:val="18"/>
+                <w:lang w:val="en-US"/>
+              </w:rPr>
+              <w:t>N</w:t>
+            </w:r>
+          </w:p>
+        </w:tc>
+        <w:tc>
+          <w:tcPr>
+            <w:tcW w:w="1275" w:type="dxa"/>
+            <w:shd w:val="clear" w:color="auto" w:fill="FBE4D5" w:themeFill="accent2" w:themeFillTint="33"/>
+            <w:vAlign w:val="center"/>
+          </w:tcPr>
+          <w:p>
+            <w:pPr>
+              <w:jc w:val="center"/>
+              <w:rPr>
+                <w:rFonts w:ascii="Arial" w:hAnsi="Arial" w:cs="Arial"/>
+                <w:sz w:val="18"/>
+                <w:szCs w:val="18"/>
+                <w:lang w:val="en-US"/>
+              </w:rPr>
+            </w:pPr>
+            <w:r>
+              <w:rPr>
+                <w:rFonts w:ascii="Arial" w:hAnsi="Arial" w:cs="Arial"/>
+                <w:sz w:val="18"/>
+                <w:szCs w:val="18"/>
+                <w:lang w:val="en-US"/>
+              </w:rPr>
+              <w:t>N</w:t>
+            </w:r>
+          </w:p>
+        </w:tc>
+        <w:tc>
+          <w:tcPr>
+            <w:tcW w:w="1318" w:type="dxa"/>
+            <w:shd w:val="clear" w:color="auto" w:fill="FBE4D5" w:themeFill="accent2" w:themeFillTint="33"/>
+            <w:vAlign w:val="center"/>
+          </w:tcPr>
+          <w:p>
+            <w:pPr>
+              <w:jc w:val="center"/>
+              <w:rPr>
+                <w:rFonts w:ascii="Arial" w:hAnsi="Arial" w:cs="Arial"/>
+                <w:sz w:val="18"/>
+                <w:szCs w:val="18"/>
+              </w:rPr>
+            </w:pPr>
+            <w:r>
+              <w:rPr>
+                <w:rFonts w:ascii="Arial" w:hAnsi="Arial" w:cs="Arial"/>
+                <w:sz w:val="18"/>
+                <w:szCs w:val="18"/>
+              </w:rPr>
+              <w:t>N</w:t>
+            </w:r>
+          </w:p>
+        </w:tc>
+      </w:tr>
+      <w:tr>
+        <w:trPr>
+          <w:trHeight w:val="219"/>
+        </w:trPr>
+        <w:tc>
+          <w:tcPr>
+            <w:tcW w:w="1271" w:type="dxa"/>
+            <w:vMerge/>
+            <w:shd w:val="clear" w:color="auto" w:fill="00B0F0"/>
+            <w:vAlign w:val="center"/>
+          </w:tcPr>
+          <w:p>
+            <w:pPr>
+              <w:jc w:val="center"/>
+              <w:rPr>
+                <w:rFonts w:ascii="Arial" w:hAnsi="Arial" w:cs="Arial"/>
+                <w:b/>
+                <w:sz w:val="18"/>
+                <w:szCs w:val="18"/>
+              </w:rPr>
+            </w:pPr>
+          </w:p>
+        </w:tc>
+        <w:tc>
+          <w:tcPr>
+            <w:tcW w:w="1985" w:type="dxa"/>
             <w:shd w:val="clear" w:color="auto" w:fill="D5DCE4" w:themeFill="text2" w:themeFillTint="33"/>
             <w:vAlign w:val="center"/>
           </w:tcPr>
           <w:p>
             <w:pPr>
-              <w:rPr>
-                <w:rFonts w:ascii="Arial" w:hAnsi="Arial" w:cs="Arial"/>
-                <w:sz w:val="18"/>
-                <w:szCs w:val="18"/>
-                <w:lang w:val="en-US"/>
-              </w:rPr>
-            </w:pPr>
-            <w:r>
-              <w:rPr>
-                <w:rFonts w:ascii="Arial" w:hAnsi="Arial" w:cs="Arial"/>
-                <w:sz w:val="18"/>
-                <w:szCs w:val="18"/>
-                <w:lang w:val="en-US"/>
-              </w:rPr>
-              <w:t>Move to square and eat pellet to earn points</w:t>
+              <w:jc w:val="center"/>
+              <w:rPr>
+                <w:rFonts w:ascii="Arial" w:hAnsi="Arial" w:cs="Arial"/>
+                <w:sz w:val="18"/>
+                <w:szCs w:val="18"/>
+                <w:lang w:val="en-US"/>
+              </w:rPr>
+            </w:pPr>
+            <w:r>
+              <w:rPr>
+                <w:rFonts w:ascii="Arial" w:hAnsi="Arial" w:cs="Arial"/>
+                <w:sz w:val="18"/>
+                <w:szCs w:val="18"/>
+                <w:lang w:val="en-US"/>
+              </w:rPr>
+              <w:t>Remove pellet and earn p</w:t>
+            </w:r>
+            <w:r>
+              <w:rPr>
+                <w:rFonts w:ascii="Arial" w:hAnsi="Arial" w:cs="Arial"/>
+                <w:sz w:val="18"/>
+                <w:szCs w:val="18"/>
+                <w:lang w:val="en-US"/>
+              </w:rPr>
+              <w:t>oints</w:t>
+            </w:r>
+          </w:p>
+        </w:tc>
+        <w:tc>
+          <w:tcPr>
+            <w:tcW w:w="1417" w:type="dxa"/>
+            <w:shd w:val="clear" w:color="auto" w:fill="FBE4D5" w:themeFill="accent2" w:themeFillTint="33"/>
+            <w:vAlign w:val="center"/>
+          </w:tcPr>
+          <w:p>
+            <w:pPr>
+              <w:jc w:val="center"/>
+              <w:rPr>
+                <w:rFonts w:ascii="Arial" w:hAnsi="Arial" w:cs="Arial"/>
+                <w:sz w:val="18"/>
+                <w:szCs w:val="18"/>
+                <w:lang w:val="en-US"/>
+              </w:rPr>
+            </w:pPr>
+            <w:r>
+              <w:rPr>
+                <w:rFonts w:ascii="Arial" w:hAnsi="Arial" w:cs="Arial"/>
+                <w:sz w:val="18"/>
+                <w:szCs w:val="18"/>
+                <w:lang w:val="en-US"/>
+              </w:rPr>
+              <w:t>Y</w:t>
             </w:r>
           </w:p>
         </w:tc>
         <w:tc>
           <w:tcPr>
             <w:tcW w:w="1134" w:type="dxa"/>
+            <w:shd w:val="clear" w:color="auto" w:fill="FBE4D5" w:themeFill="accent2" w:themeFillTint="33"/>
+            <w:vAlign w:val="center"/>
+          </w:tcPr>
+          <w:p>
+            <w:pPr>
+              <w:jc w:val="center"/>
+              <w:rPr>
+                <w:rFonts w:ascii="Arial" w:hAnsi="Arial" w:cs="Arial"/>
+                <w:sz w:val="18"/>
+                <w:szCs w:val="18"/>
+                <w:lang w:val="en-US"/>
+              </w:rPr>
+            </w:pPr>
+            <w:r>
+              <w:rPr>
+                <w:rFonts w:ascii="Arial" w:hAnsi="Arial" w:cs="Arial"/>
+                <w:sz w:val="18"/>
+                <w:szCs w:val="18"/>
+                <w:lang w:val="en-US"/>
+              </w:rPr>
+              <w:t>N</w:t>
+            </w:r>
+          </w:p>
+        </w:tc>
+        <w:tc>
+          <w:tcPr>
+            <w:tcW w:w="1418" w:type="dxa"/>
+            <w:shd w:val="clear" w:color="auto" w:fill="FBE4D5" w:themeFill="accent2" w:themeFillTint="33"/>
+            <w:vAlign w:val="center"/>
+          </w:tcPr>
+          <w:p>
+            <w:pPr>
+              <w:jc w:val="center"/>
+              <w:rPr>
+                <w:rFonts w:ascii="Arial" w:hAnsi="Arial" w:cs="Arial"/>
+                <w:sz w:val="18"/>
+                <w:szCs w:val="18"/>
+                <w:lang w:val="en-US"/>
+              </w:rPr>
+            </w:pPr>
+            <w:r>
+              <w:rPr>
+                <w:rFonts w:ascii="Arial" w:hAnsi="Arial" w:cs="Arial"/>
+                <w:sz w:val="18"/>
+                <w:szCs w:val="18"/>
+                <w:lang w:val="en-US"/>
+              </w:rPr>
+              <w:t>N</w:t>
+            </w:r>
+          </w:p>
+        </w:tc>
+        <w:tc>
+          <w:tcPr>
+            <w:tcW w:w="1275" w:type="dxa"/>
+            <w:shd w:val="clear" w:color="auto" w:fill="FBE4D5" w:themeFill="accent2" w:themeFillTint="33"/>
+            <w:vAlign w:val="center"/>
+          </w:tcPr>
+          <w:p>
+            <w:pPr>
+              <w:jc w:val="center"/>
+              <w:rPr>
+                <w:rFonts w:ascii="Arial" w:hAnsi="Arial" w:cs="Arial"/>
+                <w:sz w:val="18"/>
+                <w:szCs w:val="18"/>
+                <w:lang w:val="en-US"/>
+              </w:rPr>
+            </w:pPr>
+            <w:r>
+              <w:rPr>
+                <w:rFonts w:ascii="Arial" w:hAnsi="Arial" w:cs="Arial"/>
+                <w:sz w:val="18"/>
+                <w:szCs w:val="18"/>
+                <w:lang w:val="en-US"/>
+              </w:rPr>
+              <w:t>N</w:t>
+            </w:r>
+          </w:p>
+        </w:tc>
+        <w:tc>
+          <w:tcPr>
+            <w:tcW w:w="1318" w:type="dxa"/>
+            <w:shd w:val="clear" w:color="auto" w:fill="FBE4D5" w:themeFill="accent2" w:themeFillTint="33"/>
+            <w:vAlign w:val="center"/>
+          </w:tcPr>
+          <w:p>
+            <w:pPr>
+              <w:jc w:val="center"/>
+              <w:rPr>
+                <w:rFonts w:ascii="Arial" w:hAnsi="Arial" w:cs="Arial"/>
+                <w:sz w:val="18"/>
+                <w:szCs w:val="18"/>
+                <w:lang w:val="en-US"/>
+              </w:rPr>
+            </w:pPr>
+            <w:r>
+              <w:rPr>
+                <w:rFonts w:ascii="Arial" w:hAnsi="Arial" w:cs="Arial"/>
+                <w:sz w:val="18"/>
+                <w:szCs w:val="18"/>
+                <w:lang w:val="en-US"/>
+              </w:rPr>
+              <w:t>Y</w:t>
+            </w:r>
+          </w:p>
+        </w:tc>
+      </w:tr>
+      <w:tr>
+        <w:trPr>
+          <w:trHeight w:val="219"/>
+        </w:trPr>
+        <w:tc>
+          <w:tcPr>
+            <w:tcW w:w="1271" w:type="dxa"/>
+            <w:vMerge/>
+            <w:shd w:val="clear" w:color="auto" w:fill="00B0F0"/>
+            <w:vAlign w:val="center"/>
+          </w:tcPr>
+          <w:p>
+            <w:pPr>
+              <w:jc w:val="center"/>
+              <w:rPr>
+                <w:rFonts w:ascii="Arial" w:hAnsi="Arial" w:cs="Arial"/>
+                <w:b/>
+                <w:sz w:val="18"/>
+                <w:szCs w:val="18"/>
+                <w:lang w:val="en-US"/>
+              </w:rPr>
+            </w:pPr>
+          </w:p>
+        </w:tc>
+        <w:tc>
+          <w:tcPr>
+            <w:tcW w:w="1985" w:type="dxa"/>
             <w:shd w:val="clear" w:color="auto" w:fill="D5DCE4" w:themeFill="text2" w:themeFillTint="33"/>
             <w:vAlign w:val="center"/>
           </w:tcPr>
@@ -2144,13 +2506,173 @@
                 <w:szCs w:val="18"/>
                 <w:lang w:val="en-US"/>
               </w:rPr>
-              <w:t>Move to empty square and points remain the same</w:t>
+              <w:t>Pacman dies</w:t>
+            </w:r>
+          </w:p>
+        </w:tc>
+        <w:tc>
+          <w:tcPr>
+            <w:tcW w:w="1417" w:type="dxa"/>
+            <w:shd w:val="clear" w:color="auto" w:fill="FBE4D5" w:themeFill="accent2" w:themeFillTint="33"/>
+            <w:vAlign w:val="center"/>
+          </w:tcPr>
+          <w:p>
+            <w:pPr>
+              <w:jc w:val="center"/>
+              <w:rPr>
+                <w:rFonts w:ascii="Arial" w:hAnsi="Arial" w:cs="Arial"/>
+                <w:sz w:val="18"/>
+                <w:szCs w:val="18"/>
+                <w:lang w:val="en-US"/>
+              </w:rPr>
+            </w:pPr>
+            <w:r>
+              <w:rPr>
+                <w:rFonts w:ascii="Arial" w:hAnsi="Arial" w:cs="Arial"/>
+                <w:sz w:val="18"/>
+                <w:szCs w:val="18"/>
+                <w:lang w:val="en-US"/>
+              </w:rPr>
+              <w:t>N</w:t>
+            </w:r>
+          </w:p>
+        </w:tc>
+        <w:tc>
+          <w:tcPr>
+            <w:tcW w:w="1134" w:type="dxa"/>
+            <w:shd w:val="clear" w:color="auto" w:fill="FBE4D5" w:themeFill="accent2" w:themeFillTint="33"/>
+            <w:vAlign w:val="center"/>
+          </w:tcPr>
+          <w:p>
+            <w:pPr>
+              <w:jc w:val="center"/>
+              <w:rPr>
+                <w:rFonts w:ascii="Arial" w:hAnsi="Arial" w:cs="Arial"/>
+                <w:sz w:val="18"/>
+                <w:szCs w:val="18"/>
+                <w:lang w:val="en-US"/>
+              </w:rPr>
+            </w:pPr>
+            <w:r>
+              <w:rPr>
+                <w:rFonts w:ascii="Arial" w:hAnsi="Arial" w:cs="Arial"/>
+                <w:sz w:val="18"/>
+                <w:szCs w:val="18"/>
+                <w:lang w:val="en-US"/>
+              </w:rPr>
+              <w:t>N</w:t>
             </w:r>
           </w:p>
         </w:tc>
         <w:tc>
           <w:tcPr>
             <w:tcW w:w="1418" w:type="dxa"/>
+            <w:shd w:val="clear" w:color="auto" w:fill="FBE4D5" w:themeFill="accent2" w:themeFillTint="33"/>
+            <w:vAlign w:val="center"/>
+          </w:tcPr>
+          <w:p>
+            <w:pPr>
+              <w:jc w:val="center"/>
+              <w:rPr>
+                <w:rFonts w:ascii="Arial" w:hAnsi="Arial" w:cs="Arial"/>
+                <w:sz w:val="18"/>
+                <w:szCs w:val="18"/>
+                <w:lang w:val="en-US"/>
+              </w:rPr>
+            </w:pPr>
+            <w:r>
+              <w:rPr>
+                <w:rFonts w:ascii="Arial" w:hAnsi="Arial" w:cs="Arial"/>
+                <w:sz w:val="18"/>
+                <w:szCs w:val="18"/>
+                <w:lang w:val="en-US"/>
+              </w:rPr>
+              <w:t>N</w:t>
+            </w:r>
+          </w:p>
+        </w:tc>
+        <w:tc>
+          <w:tcPr>
+            <w:tcW w:w="1275" w:type="dxa"/>
+            <w:shd w:val="clear" w:color="auto" w:fill="FBE4D5" w:themeFill="accent2" w:themeFillTint="33"/>
+            <w:vAlign w:val="center"/>
+          </w:tcPr>
+          <w:p>
+            <w:pPr>
+              <w:jc w:val="center"/>
+              <w:rPr>
+                <w:rFonts w:ascii="Arial" w:hAnsi="Arial" w:cs="Arial"/>
+                <w:sz w:val="18"/>
+                <w:szCs w:val="18"/>
+                <w:lang w:val="en-US"/>
+              </w:rPr>
+            </w:pPr>
+            <w:r>
+              <w:rPr>
+                <w:rFonts w:ascii="Arial" w:hAnsi="Arial" w:cs="Arial"/>
+                <w:sz w:val="18"/>
+                <w:szCs w:val="18"/>
+                <w:lang w:val="en-US"/>
+              </w:rPr>
+              <w:t>Y</w:t>
+            </w:r>
+          </w:p>
+        </w:tc>
+        <w:tc>
+          <w:tcPr>
+            <w:tcW w:w="1318" w:type="dxa"/>
+            <w:shd w:val="clear" w:color="auto" w:fill="FBE4D5" w:themeFill="accent2" w:themeFillTint="33"/>
+            <w:vAlign w:val="center"/>
+          </w:tcPr>
+          <w:p>
+            <w:pPr>
+              <w:jc w:val="center"/>
+              <w:rPr>
+                <w:rFonts w:ascii="Arial" w:hAnsi="Arial" w:cs="Arial"/>
+                <w:sz w:val="18"/>
+                <w:szCs w:val="18"/>
+                <w:lang w:val="en-US"/>
+              </w:rPr>
+            </w:pPr>
+            <w:r>
+              <w:rPr>
+                <w:rFonts w:ascii="Arial" w:hAnsi="Arial" w:cs="Arial"/>
+                <w:sz w:val="18"/>
+                <w:szCs w:val="18"/>
+                <w:lang w:val="en-US"/>
+              </w:rPr>
+              <w:t>N</w:t>
+            </w:r>
+          </w:p>
+        </w:tc>
+      </w:tr>
+      <w:tr>
+        <w:trPr>
+          <w:trHeight w:val="219"/>
+        </w:trPr>
+        <w:tc>
+          <w:tcPr>
+            <w:tcW w:w="1271" w:type="dxa"/>
+            <w:vMerge/>
+            <w:shd w:val="clear" w:color="auto" w:fill="00B0F0"/>
+            <w:vAlign w:val="center"/>
+          </w:tcPr>
+          <w:p>
+            <w:pPr>
+              <w:jc w:val="center"/>
+              <w:rPr>
+                <w:rFonts w:ascii="Arial" w:hAnsi="Arial" w:cs="Arial"/>
+                <w:b/>
+                <w:sz w:val="18"/>
+                <w:szCs w:val="18"/>
+                <w:lang w:val="en-US"/>
+              </w:rPr>
+            </w:pPr>
+          </w:p>
+        </w:tc>
+        <w:tc>
+          <w:tcPr>
+            <w:tcW w:w="1985" w:type="dxa"/>
             <w:shd w:val="clear" w:color="auto" w:fill="D5DCE4" w:themeFill="text2" w:themeFillTint="33"/>
             <w:vAlign w:val="center"/>
           </w:tcPr>
@@ -2171,13 +2693,173 @@
                 <w:szCs w:val="18"/>
                 <w:lang w:val="en-US"/>
               </w:rPr>
-              <w:t>Move is not conducted</w:t>
+              <w:t>Player wins</w:t>
+            </w:r>
+          </w:p>
+        </w:tc>
+        <w:tc>
+          <w:tcPr>
+            <w:tcW w:w="1417" w:type="dxa"/>
+            <w:shd w:val="clear" w:color="auto" w:fill="FBE4D5" w:themeFill="accent2" w:themeFillTint="33"/>
+            <w:vAlign w:val="center"/>
+          </w:tcPr>
+          <w:p>
+            <w:pPr>
+              <w:jc w:val="center"/>
+              <w:rPr>
+                <w:rFonts w:ascii="Arial" w:hAnsi="Arial" w:cs="Arial"/>
+                <w:sz w:val="18"/>
+                <w:szCs w:val="18"/>
+                <w:lang w:val="en-US"/>
+              </w:rPr>
+            </w:pPr>
+            <w:r>
+              <w:rPr>
+                <w:rFonts w:ascii="Arial" w:hAnsi="Arial" w:cs="Arial"/>
+                <w:sz w:val="18"/>
+                <w:szCs w:val="18"/>
+                <w:lang w:val="en-US"/>
+              </w:rPr>
+              <w:t>N</w:t>
+            </w:r>
+          </w:p>
+        </w:tc>
+        <w:tc>
+          <w:tcPr>
+            <w:tcW w:w="1134" w:type="dxa"/>
+            <w:shd w:val="clear" w:color="auto" w:fill="FBE4D5" w:themeFill="accent2" w:themeFillTint="33"/>
+            <w:vAlign w:val="center"/>
+          </w:tcPr>
+          <w:p>
+            <w:pPr>
+              <w:jc w:val="center"/>
+              <w:rPr>
+                <w:rFonts w:ascii="Arial" w:hAnsi="Arial" w:cs="Arial"/>
+                <w:sz w:val="18"/>
+                <w:szCs w:val="18"/>
+                <w:lang w:val="en-US"/>
+              </w:rPr>
+            </w:pPr>
+            <w:r>
+              <w:rPr>
+                <w:rFonts w:ascii="Arial" w:hAnsi="Arial" w:cs="Arial"/>
+                <w:sz w:val="18"/>
+                <w:szCs w:val="18"/>
+                <w:lang w:val="en-US"/>
+              </w:rPr>
+              <w:t>N</w:t>
+            </w:r>
+          </w:p>
+        </w:tc>
+        <w:tc>
+          <w:tcPr>
+            <w:tcW w:w="1418" w:type="dxa"/>
+            <w:shd w:val="clear" w:color="auto" w:fill="FBE4D5" w:themeFill="accent2" w:themeFillTint="33"/>
+            <w:vAlign w:val="center"/>
+          </w:tcPr>
+          <w:p>
+            <w:pPr>
+              <w:jc w:val="center"/>
+              <w:rPr>
+                <w:rFonts w:ascii="Arial" w:hAnsi="Arial" w:cs="Arial"/>
+                <w:sz w:val="18"/>
+                <w:szCs w:val="18"/>
+                <w:lang w:val="en-US"/>
+              </w:rPr>
+            </w:pPr>
+            <w:r>
+              <w:rPr>
+                <w:rFonts w:ascii="Arial" w:hAnsi="Arial" w:cs="Arial"/>
+                <w:sz w:val="18"/>
+                <w:szCs w:val="18"/>
+                <w:lang w:val="en-US"/>
+              </w:rPr>
+              <w:t>N</w:t>
             </w:r>
           </w:p>
         </w:tc>
         <w:tc>
           <w:tcPr>
             <w:tcW w:w="1275" w:type="dxa"/>
+            <w:shd w:val="clear" w:color="auto" w:fill="FBE4D5" w:themeFill="accent2" w:themeFillTint="33"/>
+            <w:vAlign w:val="center"/>
+          </w:tcPr>
+          <w:p>
+            <w:pPr>
+              <w:jc w:val="center"/>
+              <w:rPr>
+                <w:rFonts w:ascii="Arial" w:hAnsi="Arial" w:cs="Arial"/>
+                <w:sz w:val="18"/>
+                <w:szCs w:val="18"/>
+                <w:lang w:val="en-US"/>
+              </w:rPr>
+            </w:pPr>
+            <w:r>
+              <w:rPr>
+                <w:rFonts w:ascii="Arial" w:hAnsi="Arial" w:cs="Arial"/>
+                <w:sz w:val="18"/>
+                <w:szCs w:val="18"/>
+                <w:lang w:val="en-US"/>
+              </w:rPr>
+              <w:t>N</w:t>
+            </w:r>
+          </w:p>
+        </w:tc>
+        <w:tc>
+          <w:tcPr>
+            <w:tcW w:w="1318" w:type="dxa"/>
+            <w:shd w:val="clear" w:color="auto" w:fill="FBE4D5" w:themeFill="accent2" w:themeFillTint="33"/>
+            <w:vAlign w:val="center"/>
+          </w:tcPr>
+          <w:p>
+            <w:pPr>
+              <w:jc w:val="center"/>
+              <w:rPr>
+                <w:rFonts w:ascii="Arial" w:hAnsi="Arial" w:cs="Arial"/>
+                <w:sz w:val="18"/>
+                <w:szCs w:val="18"/>
+                <w:lang w:val="en-US"/>
+              </w:rPr>
+            </w:pPr>
+            <w:r>
+              <w:rPr>
+                <w:rFonts w:ascii="Arial" w:hAnsi="Arial" w:cs="Arial"/>
+                <w:sz w:val="18"/>
+                <w:szCs w:val="18"/>
+                <w:lang w:val="en-US"/>
+              </w:rPr>
+              <w:t>Y</w:t>
+            </w:r>
+          </w:p>
+        </w:tc>
+      </w:tr>
+      <w:tr>
+        <w:trPr>
+          <w:trHeight w:val="219"/>
+        </w:trPr>
+        <w:tc>
+          <w:tcPr>
+            <w:tcW w:w="1271" w:type="dxa"/>
+            <w:vMerge/>
+            <w:shd w:val="clear" w:color="auto" w:fill="00B0F0"/>
+            <w:vAlign w:val="center"/>
+          </w:tcPr>
+          <w:p>
+            <w:pPr>
+              <w:jc w:val="center"/>
+              <w:rPr>
+                <w:rFonts w:ascii="Arial" w:hAnsi="Arial" w:cs="Arial"/>
+                <w:b/>
+                <w:sz w:val="18"/>
+                <w:szCs w:val="18"/>
+                <w:lang w:val="en-US"/>
+              </w:rPr>
+            </w:pPr>
+          </w:p>
+        </w:tc>
+        <w:tc>
+          <w:tcPr>
+            <w:tcW w:w="1985" w:type="dxa"/>
             <w:shd w:val="clear" w:color="auto" w:fill="D5DCE4" w:themeFill="text2" w:themeFillTint="33"/>
             <w:vAlign w:val="center"/>
           </w:tcPr>
@@ -2198,60 +2880,142 @@
                 <w:szCs w:val="18"/>
                 <w:lang w:val="en-US"/>
               </w:rPr>
-              <w:t>Pacman dies, game over</w:t>
+              <w:t>Game is over</w:t>
+            </w:r>
+          </w:p>
+        </w:tc>
+        <w:tc>
+          <w:tcPr>
+            <w:tcW w:w="1417" w:type="dxa"/>
+            <w:shd w:val="clear" w:color="auto" w:fill="FBE4D5" w:themeFill="accent2" w:themeFillTint="33"/>
+            <w:vAlign w:val="center"/>
+          </w:tcPr>
+          <w:p>
+            <w:pPr>
+              <w:jc w:val="center"/>
+              <w:rPr>
+                <w:rFonts w:ascii="Arial" w:hAnsi="Arial" w:cs="Arial"/>
+                <w:sz w:val="18"/>
+                <w:szCs w:val="18"/>
+                <w:lang w:val="en-US"/>
+              </w:rPr>
+            </w:pPr>
+            <w:r>
+              <w:rPr>
+                <w:rFonts w:ascii="Arial" w:hAnsi="Arial" w:cs="Arial"/>
+                <w:sz w:val="18"/>
+                <w:szCs w:val="18"/>
+                <w:lang w:val="en-US"/>
+              </w:rPr>
+              <w:t>N</w:t>
+            </w:r>
+          </w:p>
+        </w:tc>
+        <w:tc>
+          <w:tcPr>
+            <w:tcW w:w="1134" w:type="dxa"/>
+            <w:shd w:val="clear" w:color="auto" w:fill="FBE4D5" w:themeFill="accent2" w:themeFillTint="33"/>
+            <w:vAlign w:val="center"/>
+          </w:tcPr>
+          <w:p>
+            <w:pPr>
+              <w:jc w:val="center"/>
+              <w:rPr>
+                <w:rFonts w:ascii="Arial" w:hAnsi="Arial" w:cs="Arial"/>
+                <w:sz w:val="18"/>
+                <w:szCs w:val="18"/>
+                <w:lang w:val="en-US"/>
+              </w:rPr>
+            </w:pPr>
+            <w:r>
+              <w:rPr>
+                <w:rFonts w:ascii="Arial" w:hAnsi="Arial" w:cs="Arial"/>
+                <w:sz w:val="18"/>
+                <w:szCs w:val="18"/>
+                <w:lang w:val="en-US"/>
+              </w:rPr>
+              <w:t>N</w:t>
+            </w:r>
+          </w:p>
+        </w:tc>
+        <w:tc>
+          <w:tcPr>
+            <w:tcW w:w="1418" w:type="dxa"/>
+            <w:shd w:val="clear" w:color="auto" w:fill="FBE4D5" w:themeFill="accent2" w:themeFillTint="33"/>
+            <w:vAlign w:val="center"/>
+          </w:tcPr>
+          <w:p>
+            <w:pPr>
+              <w:jc w:val="center"/>
+              <w:rPr>
+                <w:rFonts w:ascii="Arial" w:hAnsi="Arial" w:cs="Arial"/>
+                <w:sz w:val="18"/>
+                <w:szCs w:val="18"/>
+                <w:lang w:val="en-US"/>
+              </w:rPr>
+            </w:pPr>
+            <w:r>
+              <w:rPr>
+                <w:rFonts w:ascii="Arial" w:hAnsi="Arial" w:cs="Arial"/>
+                <w:sz w:val="18"/>
+                <w:szCs w:val="18"/>
+                <w:lang w:val="en-US"/>
+              </w:rPr>
+              <w:t>N</w:t>
+            </w:r>
+          </w:p>
+        </w:tc>
+        <w:tc>
+          <w:tcPr>
+            <w:tcW w:w="1275" w:type="dxa"/>
+            <w:shd w:val="clear" w:color="auto" w:fill="FBE4D5" w:themeFill="accent2" w:themeFillTint="33"/>
+            <w:vAlign w:val="center"/>
+          </w:tcPr>
+          <w:p>
+            <w:pPr>
+              <w:jc w:val="center"/>
+              <w:rPr>
+                <w:rFonts w:ascii="Arial" w:hAnsi="Arial" w:cs="Arial"/>
+                <w:sz w:val="18"/>
+                <w:szCs w:val="18"/>
+                <w:lang w:val="en-US"/>
+              </w:rPr>
+            </w:pPr>
+            <w:r>
+              <w:rPr>
+                <w:rFonts w:ascii="Arial" w:hAnsi="Arial" w:cs="Arial"/>
+                <w:sz w:val="18"/>
+                <w:szCs w:val="18"/>
+                <w:lang w:val="en-US"/>
+              </w:rPr>
+              <w:t>Y</w:t>
             </w:r>
           </w:p>
         </w:tc>
         <w:tc>
           <w:tcPr>
             <w:tcW w:w="1318" w:type="dxa"/>
-            <w:shd w:val="clear" w:color="auto" w:fill="D5DCE4" w:themeFill="text2" w:themeFillTint="33"/>
-            <w:vAlign w:val="center"/>
-          </w:tcPr>
-          <w:p>
-            <w:pPr>
-              <w:jc w:val="center"/>
-              <w:rPr>
-                <w:rFonts w:ascii="Arial" w:hAnsi="Arial" w:cs="Arial"/>
-                <w:sz w:val="18"/>
-                <w:szCs w:val="18"/>
-              </w:rPr>
-            </w:pPr>
-            <w:proofErr w:type="spellStart"/>
-            <w:r>
-              <w:rPr>
-                <w:rFonts w:ascii="Arial" w:hAnsi="Arial" w:cs="Arial"/>
-                <w:sz w:val="18"/>
-                <w:szCs w:val="18"/>
-              </w:rPr>
-              <w:t>Player</w:t>
-            </w:r>
-            <w:proofErr w:type="spellEnd"/>
-            <w:r>
-              <w:rPr>
-                <w:rFonts w:ascii="Arial" w:hAnsi="Arial" w:cs="Arial"/>
-                <w:sz w:val="18"/>
-                <w:szCs w:val="18"/>
-              </w:rPr>
-              <w:t xml:space="preserve"> </w:t>
-            </w:r>
-            <w:proofErr w:type="spellStart"/>
-            <w:r>
-              <w:rPr>
-                <w:rFonts w:ascii="Arial" w:hAnsi="Arial" w:cs="Arial"/>
-                <w:sz w:val="18"/>
-                <w:szCs w:val="18"/>
-              </w:rPr>
-              <w:t>wins</w:t>
-            </w:r>
-            <w:proofErr w:type="spellEnd"/>
-            <w:r>
-              <w:rPr>
-                <w:rFonts w:ascii="Arial" w:hAnsi="Arial" w:cs="Arial"/>
-                <w:sz w:val="18"/>
-                <w:szCs w:val="18"/>
-              </w:rPr>
-              <w:t xml:space="preserve"> he game</w:t>
+            <w:shd w:val="clear" w:color="auto" w:fill="FBE4D5" w:themeFill="accent2" w:themeFillTint="33"/>
+            <w:vAlign w:val="center"/>
+          </w:tcPr>
+          <w:p>
+            <w:pPr>
+              <w:jc w:val="center"/>
+              <w:rPr>
+                <w:rFonts w:ascii="Arial" w:hAnsi="Arial" w:cs="Arial"/>
+                <w:sz w:val="18"/>
+                <w:szCs w:val="18"/>
+                <w:lang w:val="en-US"/>
+              </w:rPr>
+            </w:pPr>
+            <w:r>
+              <w:rPr>
+                <w:rFonts w:ascii="Arial" w:hAnsi="Arial" w:cs="Arial"/>
+                <w:sz w:val="18"/>
+                <w:szCs w:val="18"/>
+                <w:lang w:val="en-US"/>
+              </w:rPr>
+              <w:t>Y</w:t>
             </w:r>
           </w:p>
         </w:tc>
@@ -2263,8 +3027,28 @@
           <w:rFonts w:ascii="Arial" w:hAnsi="Arial" w:cs="Arial"/>
           <w:sz w:val="18"/>
           <w:szCs w:val="18"/>
+          <w:lang w:val="en-US"/>
         </w:rPr>
       </w:pPr>
+    </w:p>
+    <w:p>
+      <w:pPr>
+        <w:rPr>
+          <w:rFonts w:ascii="Arial" w:hAnsi="Arial" w:cs="Arial"/>
+          <w:sz w:val="18"/>
+          <w:szCs w:val="18"/>
+          <w:lang w:val="en-US"/>
+        </w:rPr>
+      </w:pPr>
+      <w:r>
+        <w:rPr>
+          <w:rFonts w:ascii="Arial" w:hAnsi="Arial" w:cs="Arial"/>
+          <w:sz w:val="18"/>
+          <w:szCs w:val="18"/>
+          <w:lang w:val="en-US"/>
+        </w:rPr>
+        <w:br w:type="page"/>
+      </w:r>
     </w:p>
     <w:p>
       <w:pPr>
@@ -2280,6 +3064,7 @@
           <w:sz w:val="18"/>
           <w:szCs w:val="18"/>
         </w:rPr>
+        <w:lastRenderedPageBreak/>
         <w:t xml:space="preserve">Story 3: Move </w:t>
       </w:r>
       <w:proofErr w:type="spellStart"/>
@@ -2669,7 +3454,7 @@
         <w:tc>
           <w:tcPr>
             <w:tcW w:w="1417" w:type="dxa"/>
-            <w:shd w:val="clear" w:color="auto" w:fill="F7CAAC" w:themeFill="accent2" w:themeFillTint="66"/>
+            <w:shd w:val="clear" w:color="auto" w:fill="FBE4D5" w:themeFill="accent2" w:themeFillTint="33"/>
             <w:vAlign w:val="center"/>
           </w:tcPr>
           <w:p>
@@ -2694,7 +3479,7 @@
         <w:tc>
           <w:tcPr>
             <w:tcW w:w="1134" w:type="dxa"/>
-            <w:shd w:val="clear" w:color="auto" w:fill="F7CAAC" w:themeFill="accent2" w:themeFillTint="66"/>
+            <w:shd w:val="clear" w:color="auto" w:fill="FBE4D5" w:themeFill="accent2" w:themeFillTint="33"/>
             <w:vAlign w:val="center"/>
           </w:tcPr>
           <w:p>
@@ -2719,7 +3504,7 @@
         <w:tc>
           <w:tcPr>
             <w:tcW w:w="1418" w:type="dxa"/>
-            <w:shd w:val="clear" w:color="auto" w:fill="F7CAAC" w:themeFill="accent2" w:themeFillTint="66"/>
+            <w:shd w:val="clear" w:color="auto" w:fill="FBE4D5" w:themeFill="accent2" w:themeFillTint="33"/>
             <w:vAlign w:val="center"/>
           </w:tcPr>
           <w:p>
@@ -2744,7 +3529,7 @@
         <w:tc>
           <w:tcPr>
             <w:tcW w:w="2593" w:type="dxa"/>
-            <w:shd w:val="clear" w:color="auto" w:fill="F7CAAC" w:themeFill="accent2" w:themeFillTint="66"/>
+            <w:shd w:val="clear" w:color="auto" w:fill="FBE4D5" w:themeFill="accent2" w:themeFillTint="33"/>
             <w:vAlign w:val="center"/>
           </w:tcPr>
           <w:p>
@@ -2820,7 +3605,7 @@
         <w:tc>
           <w:tcPr>
             <w:tcW w:w="1417" w:type="dxa"/>
-            <w:shd w:val="clear" w:color="auto" w:fill="F7CAAC" w:themeFill="accent2" w:themeFillTint="66"/>
+            <w:shd w:val="clear" w:color="auto" w:fill="FBE4D5" w:themeFill="accent2" w:themeFillTint="33"/>
             <w:vAlign w:val="center"/>
           </w:tcPr>
           <w:p>
@@ -2847,7 +3632,7 @@
         <w:tc>
           <w:tcPr>
             <w:tcW w:w="1134" w:type="dxa"/>
-            <w:shd w:val="clear" w:color="auto" w:fill="F7CAAC" w:themeFill="accent2" w:themeFillTint="66"/>
+            <w:shd w:val="clear" w:color="auto" w:fill="FBE4D5" w:themeFill="accent2" w:themeFillTint="33"/>
             <w:vAlign w:val="center"/>
           </w:tcPr>
           <w:p>
@@ -2874,7 +3659,7 @@
         <w:tc>
           <w:tcPr>
             <w:tcW w:w="1418" w:type="dxa"/>
-            <w:shd w:val="clear" w:color="auto" w:fill="F7CAAC" w:themeFill="accent2" w:themeFillTint="66"/>
+            <w:shd w:val="clear" w:color="auto" w:fill="FBE4D5" w:themeFill="accent2" w:themeFillTint="33"/>
             <w:vAlign w:val="center"/>
           </w:tcPr>
           <w:p>
@@ -2901,7 +3686,7 @@
         <w:tc>
           <w:tcPr>
             <w:tcW w:w="2593" w:type="dxa"/>
-            <w:shd w:val="clear" w:color="auto" w:fill="F7CAAC" w:themeFill="accent2" w:themeFillTint="66"/>
+            <w:shd w:val="clear" w:color="auto" w:fill="FBE4D5" w:themeFill="accent2" w:themeFillTint="33"/>
             <w:vAlign w:val="center"/>
           </w:tcPr>
           <w:p>
@@ -2980,7 +3765,7 @@
         <w:tc>
           <w:tcPr>
             <w:tcW w:w="1417" w:type="dxa"/>
-            <w:shd w:val="clear" w:color="auto" w:fill="F7CAAC" w:themeFill="accent2" w:themeFillTint="66"/>
+            <w:shd w:val="clear" w:color="auto" w:fill="FBE4D5" w:themeFill="accent2" w:themeFillTint="33"/>
             <w:vAlign w:val="center"/>
           </w:tcPr>
           <w:p>
@@ -3007,7 +3792,7 @@
         <w:tc>
           <w:tcPr>
             <w:tcW w:w="1134" w:type="dxa"/>
-            <w:shd w:val="clear" w:color="auto" w:fill="F7CAAC" w:themeFill="accent2" w:themeFillTint="66"/>
+            <w:shd w:val="clear" w:color="auto" w:fill="FBE4D5" w:themeFill="accent2" w:themeFillTint="33"/>
             <w:vAlign w:val="center"/>
           </w:tcPr>
           <w:p>
@@ -3034,7 +3819,7 @@
         <w:tc>
           <w:tcPr>
             <w:tcW w:w="1418" w:type="dxa"/>
-            <w:shd w:val="clear" w:color="auto" w:fill="F7CAAC" w:themeFill="accent2" w:themeFillTint="66"/>
+            <w:shd w:val="clear" w:color="auto" w:fill="FBE4D5" w:themeFill="accent2" w:themeFillTint="33"/>
             <w:vAlign w:val="center"/>
           </w:tcPr>
           <w:p>
@@ -3061,7 +3846,7 @@
         <w:tc>
           <w:tcPr>
             <w:tcW w:w="2593" w:type="dxa"/>
-            <w:shd w:val="clear" w:color="auto" w:fill="F7CAAC" w:themeFill="accent2" w:themeFillTint="66"/>
+            <w:shd w:val="clear" w:color="auto" w:fill="FBE4D5" w:themeFill="accent2" w:themeFillTint="33"/>
             <w:vAlign w:val="center"/>
           </w:tcPr>
           <w:p>
@@ -3140,7 +3925,7 @@
         <w:tc>
           <w:tcPr>
             <w:tcW w:w="1417" w:type="dxa"/>
-            <w:shd w:val="clear" w:color="auto" w:fill="F7CAAC" w:themeFill="accent2" w:themeFillTint="66"/>
+            <w:shd w:val="clear" w:color="auto" w:fill="FBE4D5" w:themeFill="accent2" w:themeFillTint="33"/>
             <w:vAlign w:val="center"/>
           </w:tcPr>
           <w:p>
@@ -3167,7 +3952,7 @@
         <w:tc>
           <w:tcPr>
             <w:tcW w:w="1134" w:type="dxa"/>
-            <w:shd w:val="clear" w:color="auto" w:fill="F7CAAC" w:themeFill="accent2" w:themeFillTint="66"/>
+            <w:shd w:val="clear" w:color="auto" w:fill="FBE4D5" w:themeFill="accent2" w:themeFillTint="33"/>
             <w:vAlign w:val="center"/>
           </w:tcPr>
           <w:p>
@@ -3194,7 +3979,7 @@
         <w:tc>
           <w:tcPr>
             <w:tcW w:w="1418" w:type="dxa"/>
-            <w:shd w:val="clear" w:color="auto" w:fill="F7CAAC" w:themeFill="accent2" w:themeFillTint="66"/>
+            <w:shd w:val="clear" w:color="auto" w:fill="FBE4D5" w:themeFill="accent2" w:themeFillTint="33"/>
             <w:vAlign w:val="center"/>
           </w:tcPr>
           <w:p>
@@ -3221,7 +4006,7 @@
         <w:tc>
           <w:tcPr>
             <w:tcW w:w="2593" w:type="dxa"/>
-            <w:shd w:val="clear" w:color="auto" w:fill="F7CAAC" w:themeFill="accent2" w:themeFillTint="66"/>
+            <w:shd w:val="clear" w:color="auto" w:fill="FBE4D5" w:themeFill="accent2" w:themeFillTint="33"/>
             <w:vAlign w:val="center"/>
           </w:tcPr>
           <w:p>
@@ -3300,7 +4085,7 @@
         <w:tc>
           <w:tcPr>
             <w:tcW w:w="1417" w:type="dxa"/>
-            <w:shd w:val="clear" w:color="auto" w:fill="F7CAAC" w:themeFill="accent2" w:themeFillTint="66"/>
+            <w:shd w:val="clear" w:color="auto" w:fill="FBE4D5" w:themeFill="accent2" w:themeFillTint="33"/>
             <w:vAlign w:val="center"/>
           </w:tcPr>
           <w:p>
@@ -3327,7 +4112,7 @@
         <w:tc>
           <w:tcPr>
             <w:tcW w:w="1134" w:type="dxa"/>
-            <w:shd w:val="clear" w:color="auto" w:fill="F7CAAC" w:themeFill="accent2" w:themeFillTint="66"/>
+            <w:shd w:val="clear" w:color="auto" w:fill="FBE4D5" w:themeFill="accent2" w:themeFillTint="33"/>
             <w:vAlign w:val="center"/>
           </w:tcPr>
           <w:p>
@@ -3354,7 +4139,7 @@
         <w:tc>
           <w:tcPr>
             <w:tcW w:w="1418" w:type="dxa"/>
-            <w:shd w:val="clear" w:color="auto" w:fill="F7CAAC" w:themeFill="accent2" w:themeFillTint="66"/>
+            <w:shd w:val="clear" w:color="auto" w:fill="FBE4D5" w:themeFill="accent2" w:themeFillTint="33"/>
             <w:vAlign w:val="center"/>
           </w:tcPr>
           <w:p>
@@ -3381,7 +4166,7 @@
         <w:tc>
           <w:tcPr>
             <w:tcW w:w="2593" w:type="dxa"/>
-            <w:shd w:val="clear" w:color="auto" w:fill="F7CAAC" w:themeFill="accent2" w:themeFillTint="66"/>
+            <w:shd w:val="clear" w:color="auto" w:fill="FBE4D5" w:themeFill="accent2" w:themeFillTint="33"/>
             <w:vAlign w:val="center"/>
           </w:tcPr>
           <w:p>
@@ -3460,7 +4245,7 @@
         <w:tc>
           <w:tcPr>
             <w:tcW w:w="1417" w:type="dxa"/>
-            <w:shd w:val="clear" w:color="auto" w:fill="F7CAAC" w:themeFill="accent2" w:themeFillTint="66"/>
+            <w:shd w:val="clear" w:color="auto" w:fill="FBE4D5" w:themeFill="accent2" w:themeFillTint="33"/>
             <w:vAlign w:val="center"/>
           </w:tcPr>
           <w:p>
@@ -3487,7 +4272,7 @@
         <w:tc>
           <w:tcPr>
             <w:tcW w:w="1134" w:type="dxa"/>
-            <w:shd w:val="clear" w:color="auto" w:fill="F7CAAC" w:themeFill="accent2" w:themeFillTint="66"/>
+            <w:shd w:val="clear" w:color="auto" w:fill="FBE4D5" w:themeFill="accent2" w:themeFillTint="33"/>
             <w:vAlign w:val="center"/>
           </w:tcPr>
           <w:p>
@@ -3514,7 +4299,7 @@
         <w:tc>
           <w:tcPr>
             <w:tcW w:w="1418" w:type="dxa"/>
-            <w:shd w:val="clear" w:color="auto" w:fill="F7CAAC" w:themeFill="accent2" w:themeFillTint="66"/>
+            <w:shd w:val="clear" w:color="auto" w:fill="FBE4D5" w:themeFill="accent2" w:themeFillTint="33"/>
             <w:vAlign w:val="center"/>
           </w:tcPr>
           <w:p>
@@ -3541,7 +4326,7 @@
         <w:tc>
           <w:tcPr>
             <w:tcW w:w="2593" w:type="dxa"/>
-            <w:shd w:val="clear" w:color="auto" w:fill="F7CAAC" w:themeFill="accent2" w:themeFillTint="66"/>
+            <w:shd w:val="clear" w:color="auto" w:fill="FBE4D5" w:themeFill="accent2" w:themeFillTint="33"/>
             <w:vAlign w:val="center"/>
           </w:tcPr>
           <w:p>
@@ -3572,7 +4357,31 @@
         </w:trPr>
         <w:tc>
           <w:tcPr>
+            <w:tcW w:w="9818" w:type="dxa"/>
+            <w:gridSpan w:val="6"/>
+            <w:shd w:val="clear" w:color="auto" w:fill="BFBFBF" w:themeFill="background1" w:themeFillShade="BF"/>
+            <w:vAlign w:val="center"/>
+          </w:tcPr>
+          <w:p>
+            <w:pPr>
+              <w:jc w:val="center"/>
+              <w:rPr>
+                <w:rFonts w:ascii="Arial" w:hAnsi="Arial" w:cs="Arial"/>
+                <w:sz w:val="18"/>
+                <w:szCs w:val="18"/>
+              </w:rPr>
+            </w:pPr>
+          </w:p>
+        </w:tc>
+      </w:tr>
+      <w:tr>
+        <w:trPr>
+          <w:trHeight w:val="219"/>
+        </w:trPr>
+        <w:tc>
+          <w:tcPr>
             <w:tcW w:w="1271" w:type="dxa"/>
+            <w:vMerge w:val="restart"/>
             <w:shd w:val="clear" w:color="auto" w:fill="00B0F0"/>
             <w:vAlign w:val="center"/>
           </w:tcPr>
@@ -3600,23 +4409,189 @@
         <w:tc>
           <w:tcPr>
             <w:tcW w:w="1985" w:type="dxa"/>
-            <w:shd w:val="clear" w:color="auto" w:fill="BFBFBF" w:themeFill="background1" w:themeFillShade="BF"/>
-            <w:vAlign w:val="center"/>
-          </w:tcPr>
-          <w:p>
-            <w:pPr>
-              <w:jc w:val="center"/>
-              <w:rPr>
-                <w:rFonts w:ascii="Arial" w:hAnsi="Arial" w:cs="Arial"/>
-                <w:sz w:val="18"/>
-                <w:szCs w:val="18"/>
-              </w:rPr>
-            </w:pPr>
+            <w:shd w:val="clear" w:color="auto" w:fill="D5DCE4" w:themeFill="text2" w:themeFillTint="33"/>
+            <w:vAlign w:val="center"/>
+          </w:tcPr>
+          <w:p>
+            <w:pPr>
+              <w:jc w:val="center"/>
+              <w:rPr>
+                <w:rFonts w:ascii="Arial" w:hAnsi="Arial" w:cs="Arial"/>
+                <w:sz w:val="18"/>
+                <w:szCs w:val="18"/>
+              </w:rPr>
+            </w:pPr>
+            <w:r>
+              <w:rPr>
+                <w:rFonts w:ascii="Arial" w:hAnsi="Arial" w:cs="Arial"/>
+                <w:sz w:val="18"/>
+                <w:szCs w:val="18"/>
+              </w:rPr>
+              <w:t xml:space="preserve">Move </w:t>
+            </w:r>
+            <w:proofErr w:type="spellStart"/>
+            <w:r>
+              <w:rPr>
+                <w:rFonts w:ascii="Arial" w:hAnsi="Arial" w:cs="Arial"/>
+                <w:sz w:val="18"/>
+                <w:szCs w:val="18"/>
+              </w:rPr>
+              <w:t>to</w:t>
+            </w:r>
+            <w:proofErr w:type="spellEnd"/>
+            <w:r>
+              <w:rPr>
+                <w:rFonts w:ascii="Arial" w:hAnsi="Arial" w:cs="Arial"/>
+                <w:sz w:val="18"/>
+                <w:szCs w:val="18"/>
+              </w:rPr>
+              <w:t xml:space="preserve"> </w:t>
+            </w:r>
+            <w:proofErr w:type="spellStart"/>
+            <w:r>
+              <w:rPr>
+                <w:rFonts w:ascii="Arial" w:hAnsi="Arial" w:cs="Arial"/>
+                <w:sz w:val="18"/>
+                <w:szCs w:val="18"/>
+              </w:rPr>
+              <w:t>cell</w:t>
+            </w:r>
+            <w:proofErr w:type="spellEnd"/>
           </w:p>
         </w:tc>
         <w:tc>
           <w:tcPr>
             <w:tcW w:w="1417" w:type="dxa"/>
+            <w:shd w:val="clear" w:color="auto" w:fill="FBE4D5" w:themeFill="accent2" w:themeFillTint="33"/>
+            <w:vAlign w:val="center"/>
+          </w:tcPr>
+          <w:p>
+            <w:pPr>
+              <w:jc w:val="center"/>
+              <w:rPr>
+                <w:rFonts w:ascii="Arial" w:hAnsi="Arial" w:cs="Arial"/>
+                <w:sz w:val="18"/>
+                <w:szCs w:val="18"/>
+                <w:lang w:val="en-US"/>
+              </w:rPr>
+            </w:pPr>
+            <w:r>
+              <w:rPr>
+                <w:rFonts w:ascii="Arial" w:hAnsi="Arial" w:cs="Arial"/>
+                <w:sz w:val="18"/>
+                <w:szCs w:val="18"/>
+                <w:lang w:val="en-US"/>
+              </w:rPr>
+              <w:t>Y</w:t>
+            </w:r>
+          </w:p>
+        </w:tc>
+        <w:tc>
+          <w:tcPr>
+            <w:tcW w:w="1134" w:type="dxa"/>
+            <w:shd w:val="clear" w:color="auto" w:fill="FBE4D5" w:themeFill="accent2" w:themeFillTint="33"/>
+            <w:vAlign w:val="center"/>
+          </w:tcPr>
+          <w:p>
+            <w:pPr>
+              <w:jc w:val="center"/>
+              <w:rPr>
+                <w:rFonts w:ascii="Arial" w:hAnsi="Arial" w:cs="Arial"/>
+                <w:sz w:val="18"/>
+                <w:szCs w:val="18"/>
+                <w:lang w:val="en-US"/>
+              </w:rPr>
+            </w:pPr>
+            <w:r>
+              <w:rPr>
+                <w:rFonts w:ascii="Arial" w:hAnsi="Arial" w:cs="Arial"/>
+                <w:sz w:val="18"/>
+                <w:szCs w:val="18"/>
+                <w:lang w:val="en-US"/>
+              </w:rPr>
+              <w:t>Y</w:t>
+            </w:r>
+          </w:p>
+        </w:tc>
+        <w:tc>
+          <w:tcPr>
+            <w:tcW w:w="1418" w:type="dxa"/>
+            <w:shd w:val="clear" w:color="auto" w:fill="FBE4D5" w:themeFill="accent2" w:themeFillTint="33"/>
+            <w:vAlign w:val="center"/>
+          </w:tcPr>
+          <w:p>
+            <w:pPr>
+              <w:jc w:val="center"/>
+              <w:rPr>
+                <w:rFonts w:ascii="Arial" w:hAnsi="Arial" w:cs="Arial"/>
+                <w:sz w:val="18"/>
+                <w:szCs w:val="18"/>
+                <w:lang w:val="en-US"/>
+              </w:rPr>
+            </w:pPr>
+            <w:r>
+              <w:rPr>
+                <w:rFonts w:ascii="Arial" w:hAnsi="Arial" w:cs="Arial"/>
+                <w:sz w:val="18"/>
+                <w:szCs w:val="18"/>
+                <w:lang w:val="en-US"/>
+              </w:rPr>
+              <w:t>N</w:t>
+            </w:r>
+          </w:p>
+        </w:tc>
+        <w:tc>
+          <w:tcPr>
+            <w:tcW w:w="2593" w:type="dxa"/>
+            <w:shd w:val="clear" w:color="auto" w:fill="FBE4D5" w:themeFill="accent2" w:themeFillTint="33"/>
+            <w:vAlign w:val="center"/>
+          </w:tcPr>
+          <w:p>
+            <w:pPr>
+              <w:jc w:val="center"/>
+              <w:rPr>
+                <w:rFonts w:ascii="Arial" w:hAnsi="Arial" w:cs="Arial"/>
+                <w:sz w:val="18"/>
+                <w:szCs w:val="18"/>
+              </w:rPr>
+            </w:pPr>
+            <w:r>
+              <w:rPr>
+                <w:rFonts w:ascii="Arial" w:hAnsi="Arial" w:cs="Arial"/>
+                <w:sz w:val="18"/>
+                <w:szCs w:val="18"/>
+              </w:rPr>
+              <w:t>Y</w:t>
+            </w:r>
+          </w:p>
+        </w:tc>
+      </w:tr>
+      <w:tr>
+        <w:trPr>
+          <w:trHeight w:val="219"/>
+        </w:trPr>
+        <w:tc>
+          <w:tcPr>
+            <w:tcW w:w="1271" w:type="dxa"/>
+            <w:vMerge/>
+            <w:shd w:val="clear" w:color="auto" w:fill="00B0F0"/>
+            <w:vAlign w:val="center"/>
+          </w:tcPr>
+          <w:p>
+            <w:pPr>
+              <w:jc w:val="center"/>
+              <w:rPr>
+                <w:rFonts w:ascii="Arial" w:hAnsi="Arial" w:cs="Arial"/>
+                <w:b/>
+                <w:sz w:val="18"/>
+                <w:szCs w:val="18"/>
+              </w:rPr>
+            </w:pPr>
+          </w:p>
+        </w:tc>
+        <w:tc>
+          <w:tcPr>
+            <w:tcW w:w="1985" w:type="dxa"/>
             <w:shd w:val="clear" w:color="auto" w:fill="D5DCE4" w:themeFill="text2" w:themeFillTint="33"/>
             <w:vAlign w:val="center"/>
           </w:tcPr>
@@ -3627,23 +4602,197 @@
                 <w:rFonts w:ascii="Arial" w:hAnsi="Arial" w:cs="Arial"/>
                 <w:sz w:val="18"/>
                 <w:szCs w:val="18"/>
-                <w:lang w:val="en-US"/>
-              </w:rPr>
-            </w:pPr>
-            <w:r>
-              <w:rPr>
-                <w:rFonts w:ascii="Arial" w:hAnsi="Arial" w:cs="Arial"/>
-                <w:sz w:val="18"/>
-                <w:szCs w:val="18"/>
-                <w:lang w:val="en-US"/>
-              </w:rPr>
-              <w:t>Move to cell</w:t>
+              </w:rPr>
+            </w:pPr>
+            <w:r>
+              <w:rPr>
+                <w:rFonts w:ascii="Arial" w:hAnsi="Arial" w:cs="Arial"/>
+                <w:sz w:val="18"/>
+                <w:szCs w:val="18"/>
+              </w:rPr>
+              <w:t xml:space="preserve">Move </w:t>
+            </w:r>
+            <w:proofErr w:type="spellStart"/>
+            <w:r>
+              <w:rPr>
+                <w:rFonts w:ascii="Arial" w:hAnsi="Arial" w:cs="Arial"/>
+                <w:sz w:val="18"/>
+                <w:szCs w:val="18"/>
+              </w:rPr>
+              <w:t>away</w:t>
+            </w:r>
+            <w:proofErr w:type="spellEnd"/>
+            <w:r>
+              <w:rPr>
+                <w:rFonts w:ascii="Arial" w:hAnsi="Arial" w:cs="Arial"/>
+                <w:sz w:val="18"/>
+                <w:szCs w:val="18"/>
+              </w:rPr>
+              <w:t xml:space="preserve"> </w:t>
+            </w:r>
+            <w:proofErr w:type="spellStart"/>
+            <w:r>
+              <w:rPr>
+                <w:rFonts w:ascii="Arial" w:hAnsi="Arial" w:cs="Arial"/>
+                <w:sz w:val="18"/>
+                <w:szCs w:val="18"/>
+              </w:rPr>
+              <w:t>from</w:t>
+            </w:r>
+            <w:proofErr w:type="spellEnd"/>
+            <w:r>
+              <w:rPr>
+                <w:rFonts w:ascii="Arial" w:hAnsi="Arial" w:cs="Arial"/>
+                <w:sz w:val="18"/>
+                <w:szCs w:val="18"/>
+              </w:rPr>
+              <w:t xml:space="preserve"> </w:t>
+            </w:r>
+            <w:proofErr w:type="spellStart"/>
+            <w:r>
+              <w:rPr>
+                <w:rFonts w:ascii="Arial" w:hAnsi="Arial" w:cs="Arial"/>
+                <w:sz w:val="18"/>
+                <w:szCs w:val="18"/>
+              </w:rPr>
+              <w:t>cell</w:t>
+            </w:r>
+            <w:proofErr w:type="spellEnd"/>
+          </w:p>
+        </w:tc>
+        <w:tc>
+          <w:tcPr>
+            <w:tcW w:w="1417" w:type="dxa"/>
+            <w:shd w:val="clear" w:color="auto" w:fill="FBE4D5" w:themeFill="accent2" w:themeFillTint="33"/>
+            <w:vAlign w:val="center"/>
+          </w:tcPr>
+          <w:p>
+            <w:pPr>
+              <w:jc w:val="center"/>
+              <w:rPr>
+                <w:rFonts w:ascii="Arial" w:hAnsi="Arial" w:cs="Arial"/>
+                <w:sz w:val="18"/>
+                <w:szCs w:val="18"/>
+                <w:lang w:val="en-US"/>
+              </w:rPr>
+            </w:pPr>
+            <w:r>
+              <w:rPr>
+                <w:rFonts w:ascii="Arial" w:hAnsi="Arial" w:cs="Arial"/>
+                <w:sz w:val="18"/>
+                <w:szCs w:val="18"/>
+                <w:lang w:val="en-US"/>
+              </w:rPr>
+              <w:t>N</w:t>
             </w:r>
           </w:p>
         </w:tc>
         <w:tc>
           <w:tcPr>
             <w:tcW w:w="1134" w:type="dxa"/>
+            <w:shd w:val="clear" w:color="auto" w:fill="FBE4D5" w:themeFill="accent2" w:themeFillTint="33"/>
+            <w:vAlign w:val="center"/>
+          </w:tcPr>
+          <w:p>
+            <w:pPr>
+              <w:jc w:val="center"/>
+              <w:rPr>
+                <w:rFonts w:ascii="Arial" w:hAnsi="Arial" w:cs="Arial"/>
+                <w:sz w:val="18"/>
+                <w:szCs w:val="18"/>
+                <w:lang w:val="en-US"/>
+              </w:rPr>
+            </w:pPr>
+            <w:r>
+              <w:rPr>
+                <w:rFonts w:ascii="Arial" w:hAnsi="Arial" w:cs="Arial"/>
+                <w:sz w:val="18"/>
+                <w:szCs w:val="18"/>
+                <w:lang w:val="en-US"/>
+              </w:rPr>
+              <w:t>N</w:t>
+            </w:r>
+          </w:p>
+        </w:tc>
+        <w:tc>
+          <w:tcPr>
+            <w:tcW w:w="1418" w:type="dxa"/>
+            <w:shd w:val="clear" w:color="auto" w:fill="FBE4D5" w:themeFill="accent2" w:themeFillTint="33"/>
+            <w:vAlign w:val="center"/>
+          </w:tcPr>
+          <w:p>
+            <w:pPr>
+              <w:jc w:val="center"/>
+              <w:rPr>
+                <w:rFonts w:ascii="Arial" w:hAnsi="Arial" w:cs="Arial"/>
+                <w:sz w:val="18"/>
+                <w:szCs w:val="18"/>
+                <w:lang w:val="en-US"/>
+              </w:rPr>
+            </w:pPr>
+            <w:r>
+              <w:rPr>
+                <w:rFonts w:ascii="Arial" w:hAnsi="Arial" w:cs="Arial"/>
+                <w:sz w:val="18"/>
+                <w:szCs w:val="18"/>
+                <w:lang w:val="en-US"/>
+              </w:rPr>
+              <w:t>Y</w:t>
+            </w:r>
+          </w:p>
+        </w:tc>
+        <w:tc>
+          <w:tcPr>
+            <w:tcW w:w="2593" w:type="dxa"/>
+            <w:shd w:val="clear" w:color="auto" w:fill="FBE4D5" w:themeFill="accent2" w:themeFillTint="33"/>
+            <w:vAlign w:val="center"/>
+          </w:tcPr>
+          <w:p>
+            <w:pPr>
+              <w:jc w:val="center"/>
+              <w:rPr>
+                <w:rFonts w:ascii="Arial" w:hAnsi="Arial" w:cs="Arial"/>
+                <w:sz w:val="18"/>
+                <w:szCs w:val="18"/>
+              </w:rPr>
+            </w:pPr>
+            <w:r>
+              <w:rPr>
+                <w:rFonts w:ascii="Arial" w:hAnsi="Arial" w:cs="Arial"/>
+                <w:sz w:val="18"/>
+                <w:szCs w:val="18"/>
+              </w:rPr>
+              <w:t>N</w:t>
+            </w:r>
+          </w:p>
+        </w:tc>
+      </w:tr>
+      <w:tr>
+        <w:trPr>
+          <w:trHeight w:val="219"/>
+        </w:trPr>
+        <w:tc>
+          <w:tcPr>
+            <w:tcW w:w="1271" w:type="dxa"/>
+            <w:vMerge/>
+            <w:shd w:val="clear" w:color="auto" w:fill="00B0F0"/>
+            <w:vAlign w:val="center"/>
+          </w:tcPr>
+          <w:p>
+            <w:pPr>
+              <w:jc w:val="center"/>
+              <w:rPr>
+                <w:rFonts w:ascii="Arial" w:hAnsi="Arial" w:cs="Arial"/>
+                <w:b/>
+                <w:sz w:val="18"/>
+                <w:szCs w:val="18"/>
+              </w:rPr>
+            </w:pPr>
+          </w:p>
+        </w:tc>
+        <w:tc>
+          <w:tcPr>
+            <w:tcW w:w="1985" w:type="dxa"/>
             <w:shd w:val="clear" w:color="auto" w:fill="D5DCE4" w:themeFill="text2" w:themeFillTint="33"/>
             <w:vAlign w:val="center"/>
           </w:tcPr>
@@ -3654,23 +4803,163 @@
                 <w:rFonts w:ascii="Arial" w:hAnsi="Arial" w:cs="Arial"/>
                 <w:sz w:val="18"/>
                 <w:szCs w:val="18"/>
-                <w:lang w:val="en-US"/>
-              </w:rPr>
-            </w:pPr>
-            <w:r>
-              <w:rPr>
-                <w:rFonts w:ascii="Arial" w:hAnsi="Arial" w:cs="Arial"/>
-                <w:sz w:val="18"/>
-                <w:szCs w:val="18"/>
-                <w:lang w:val="en-US"/>
-              </w:rPr>
-              <w:t>Move to cell and pellet becomes invisible</w:t>
+              </w:rPr>
+            </w:pPr>
+            <w:r>
+              <w:rPr>
+                <w:rFonts w:ascii="Arial" w:hAnsi="Arial" w:cs="Arial"/>
+                <w:sz w:val="18"/>
+                <w:szCs w:val="18"/>
+              </w:rPr>
+              <w:t xml:space="preserve">Pellet is </w:t>
+            </w:r>
+            <w:proofErr w:type="spellStart"/>
+            <w:r>
+              <w:rPr>
+                <w:rFonts w:ascii="Arial" w:hAnsi="Arial" w:cs="Arial"/>
+                <w:sz w:val="18"/>
+                <w:szCs w:val="18"/>
+              </w:rPr>
+              <w:t>visible</w:t>
+            </w:r>
+            <w:proofErr w:type="spellEnd"/>
+          </w:p>
+        </w:tc>
+        <w:tc>
+          <w:tcPr>
+            <w:tcW w:w="1417" w:type="dxa"/>
+            <w:shd w:val="clear" w:color="auto" w:fill="FBE4D5" w:themeFill="accent2" w:themeFillTint="33"/>
+            <w:vAlign w:val="center"/>
+          </w:tcPr>
+          <w:p>
+            <w:pPr>
+              <w:jc w:val="center"/>
+              <w:rPr>
+                <w:rFonts w:ascii="Arial" w:hAnsi="Arial" w:cs="Arial"/>
+                <w:sz w:val="18"/>
+                <w:szCs w:val="18"/>
+                <w:lang w:val="en-US"/>
+              </w:rPr>
+            </w:pPr>
+            <w:r>
+              <w:rPr>
+                <w:rFonts w:ascii="Arial" w:hAnsi="Arial" w:cs="Arial"/>
+                <w:sz w:val="18"/>
+                <w:szCs w:val="18"/>
+                <w:lang w:val="en-US"/>
+              </w:rPr>
+              <w:t>dc</w:t>
+            </w:r>
+          </w:p>
+        </w:tc>
+        <w:tc>
+          <w:tcPr>
+            <w:tcW w:w="1134" w:type="dxa"/>
+            <w:shd w:val="clear" w:color="auto" w:fill="FBE4D5" w:themeFill="accent2" w:themeFillTint="33"/>
+            <w:vAlign w:val="center"/>
+          </w:tcPr>
+          <w:p>
+            <w:pPr>
+              <w:jc w:val="center"/>
+              <w:rPr>
+                <w:rFonts w:ascii="Arial" w:hAnsi="Arial" w:cs="Arial"/>
+                <w:sz w:val="18"/>
+                <w:szCs w:val="18"/>
+                <w:lang w:val="en-US"/>
+              </w:rPr>
+            </w:pPr>
+            <w:r>
+              <w:rPr>
+                <w:rFonts w:ascii="Arial" w:hAnsi="Arial" w:cs="Arial"/>
+                <w:sz w:val="18"/>
+                <w:szCs w:val="18"/>
+                <w:lang w:val="en-US"/>
+              </w:rPr>
+              <w:t>N</w:t>
             </w:r>
           </w:p>
         </w:tc>
         <w:tc>
           <w:tcPr>
             <w:tcW w:w="1418" w:type="dxa"/>
+            <w:shd w:val="clear" w:color="auto" w:fill="FBE4D5" w:themeFill="accent2" w:themeFillTint="33"/>
+            <w:vAlign w:val="center"/>
+          </w:tcPr>
+          <w:p>
+            <w:pPr>
+              <w:jc w:val="center"/>
+              <w:rPr>
+                <w:rFonts w:ascii="Arial" w:hAnsi="Arial" w:cs="Arial"/>
+                <w:sz w:val="18"/>
+                <w:szCs w:val="18"/>
+                <w:lang w:val="en-US"/>
+              </w:rPr>
+            </w:pPr>
+            <w:r>
+              <w:rPr>
+                <w:rFonts w:ascii="Arial" w:hAnsi="Arial" w:cs="Arial"/>
+                <w:sz w:val="18"/>
+                <w:szCs w:val="18"/>
+                <w:lang w:val="en-US"/>
+              </w:rPr>
+              <w:t>Y</w:t>
+            </w:r>
+          </w:p>
+        </w:tc>
+        <w:tc>
+          <w:tcPr>
+            <w:tcW w:w="2593" w:type="dxa"/>
+            <w:shd w:val="clear" w:color="auto" w:fill="FBE4D5" w:themeFill="accent2" w:themeFillTint="33"/>
+            <w:vAlign w:val="center"/>
+          </w:tcPr>
+          <w:p>
+            <w:pPr>
+              <w:jc w:val="center"/>
+              <w:rPr>
+                <w:rFonts w:ascii="Arial" w:hAnsi="Arial" w:cs="Arial"/>
+                <w:sz w:val="18"/>
+                <w:szCs w:val="18"/>
+                <w:lang w:val="en-US"/>
+              </w:rPr>
+            </w:pPr>
+            <w:r>
+              <w:rPr>
+                <w:rFonts w:ascii="Arial" w:hAnsi="Arial" w:cs="Arial"/>
+                <w:sz w:val="18"/>
+                <w:szCs w:val="18"/>
+                <w:lang w:val="en-US"/>
+              </w:rPr>
+              <w:t>dc</w:t>
+            </w:r>
+          </w:p>
+        </w:tc>
+      </w:tr>
+      <w:tr>
+        <w:trPr>
+          <w:trHeight w:val="219"/>
+        </w:trPr>
+        <w:tc>
+          <w:tcPr>
+            <w:tcW w:w="1271" w:type="dxa"/>
+            <w:vMerge/>
+            <w:shd w:val="clear" w:color="auto" w:fill="00B0F0"/>
+            <w:vAlign w:val="center"/>
+          </w:tcPr>
+          <w:p>
+            <w:pPr>
+              <w:jc w:val="center"/>
+              <w:rPr>
+                <w:rFonts w:ascii="Arial" w:hAnsi="Arial" w:cs="Arial"/>
+                <w:b/>
+                <w:sz w:val="18"/>
+                <w:szCs w:val="18"/>
+              </w:rPr>
+            </w:pPr>
+          </w:p>
+        </w:tc>
+        <w:tc>
+          <w:tcPr>
+            <w:tcW w:w="1985" w:type="dxa"/>
             <w:shd w:val="clear" w:color="auto" w:fill="D5DCE4" w:themeFill="text2" w:themeFillTint="33"/>
             <w:vAlign w:val="center"/>
           </w:tcPr>
@@ -3681,23 +4970,163 @@
                 <w:rFonts w:ascii="Arial" w:hAnsi="Arial" w:cs="Arial"/>
                 <w:sz w:val="18"/>
                 <w:szCs w:val="18"/>
-                <w:lang w:val="en-US"/>
-              </w:rPr>
-            </w:pPr>
-            <w:r>
-              <w:rPr>
-                <w:rFonts w:ascii="Arial" w:hAnsi="Arial" w:cs="Arial"/>
-                <w:sz w:val="18"/>
-                <w:szCs w:val="18"/>
-                <w:lang w:val="en-US"/>
-              </w:rPr>
-              <w:t>Move away from cell and pellet becomes visible</w:t>
+              </w:rPr>
+            </w:pPr>
+            <w:proofErr w:type="spellStart"/>
+            <w:r>
+              <w:rPr>
+                <w:rFonts w:ascii="Arial" w:hAnsi="Arial" w:cs="Arial"/>
+                <w:sz w:val="18"/>
+                <w:szCs w:val="18"/>
+              </w:rPr>
+              <w:t>Player</w:t>
+            </w:r>
+            <w:proofErr w:type="spellEnd"/>
+            <w:r>
+              <w:rPr>
+                <w:rFonts w:ascii="Arial" w:hAnsi="Arial" w:cs="Arial"/>
+                <w:sz w:val="18"/>
+                <w:szCs w:val="18"/>
+              </w:rPr>
+              <w:t xml:space="preserve"> dies</w:t>
+            </w:r>
+          </w:p>
+        </w:tc>
+        <w:tc>
+          <w:tcPr>
+            <w:tcW w:w="1417" w:type="dxa"/>
+            <w:shd w:val="clear" w:color="auto" w:fill="FBE4D5" w:themeFill="accent2" w:themeFillTint="33"/>
+            <w:vAlign w:val="center"/>
+          </w:tcPr>
+          <w:p>
+            <w:pPr>
+              <w:jc w:val="center"/>
+              <w:rPr>
+                <w:rFonts w:ascii="Arial" w:hAnsi="Arial" w:cs="Arial"/>
+                <w:sz w:val="18"/>
+                <w:szCs w:val="18"/>
+                <w:lang w:val="en-US"/>
+              </w:rPr>
+            </w:pPr>
+            <w:r>
+              <w:rPr>
+                <w:rFonts w:ascii="Arial" w:hAnsi="Arial" w:cs="Arial"/>
+                <w:sz w:val="18"/>
+                <w:szCs w:val="18"/>
+                <w:lang w:val="en-US"/>
+              </w:rPr>
+              <w:t>N</w:t>
+            </w:r>
+          </w:p>
+        </w:tc>
+        <w:tc>
+          <w:tcPr>
+            <w:tcW w:w="1134" w:type="dxa"/>
+            <w:shd w:val="clear" w:color="auto" w:fill="FBE4D5" w:themeFill="accent2" w:themeFillTint="33"/>
+            <w:vAlign w:val="center"/>
+          </w:tcPr>
+          <w:p>
+            <w:pPr>
+              <w:jc w:val="center"/>
+              <w:rPr>
+                <w:rFonts w:ascii="Arial" w:hAnsi="Arial" w:cs="Arial"/>
+                <w:sz w:val="18"/>
+                <w:szCs w:val="18"/>
+                <w:lang w:val="en-US"/>
+              </w:rPr>
+            </w:pPr>
+            <w:r>
+              <w:rPr>
+                <w:rFonts w:ascii="Arial" w:hAnsi="Arial" w:cs="Arial"/>
+                <w:sz w:val="18"/>
+                <w:szCs w:val="18"/>
+                <w:lang w:val="en-US"/>
+              </w:rPr>
+              <w:t>N</w:t>
+            </w:r>
+          </w:p>
+        </w:tc>
+        <w:tc>
+          <w:tcPr>
+            <w:tcW w:w="1418" w:type="dxa"/>
+            <w:shd w:val="clear" w:color="auto" w:fill="FBE4D5" w:themeFill="accent2" w:themeFillTint="33"/>
+            <w:vAlign w:val="center"/>
+          </w:tcPr>
+          <w:p>
+            <w:pPr>
+              <w:jc w:val="center"/>
+              <w:rPr>
+                <w:rFonts w:ascii="Arial" w:hAnsi="Arial" w:cs="Arial"/>
+                <w:sz w:val="18"/>
+                <w:szCs w:val="18"/>
+                <w:lang w:val="en-US"/>
+              </w:rPr>
+            </w:pPr>
+            <w:r>
+              <w:rPr>
+                <w:rFonts w:ascii="Arial" w:hAnsi="Arial" w:cs="Arial"/>
+                <w:sz w:val="18"/>
+                <w:szCs w:val="18"/>
+                <w:lang w:val="en-US"/>
+              </w:rPr>
+              <w:t>N</w:t>
             </w:r>
           </w:p>
         </w:tc>
         <w:tc>
           <w:tcPr>
             <w:tcW w:w="2593" w:type="dxa"/>
+            <w:shd w:val="clear" w:color="auto" w:fill="FBE4D5" w:themeFill="accent2" w:themeFillTint="33"/>
+            <w:vAlign w:val="center"/>
+          </w:tcPr>
+          <w:p>
+            <w:pPr>
+              <w:jc w:val="center"/>
+              <w:rPr>
+                <w:rFonts w:ascii="Arial" w:hAnsi="Arial" w:cs="Arial"/>
+                <w:sz w:val="18"/>
+                <w:szCs w:val="18"/>
+                <w:lang w:val="en-US"/>
+              </w:rPr>
+            </w:pPr>
+            <w:r>
+              <w:rPr>
+                <w:rFonts w:ascii="Arial" w:hAnsi="Arial" w:cs="Arial"/>
+                <w:sz w:val="18"/>
+                <w:szCs w:val="18"/>
+                <w:lang w:val="en-US"/>
+              </w:rPr>
+              <w:t>Y</w:t>
+            </w:r>
+          </w:p>
+        </w:tc>
+      </w:tr>
+      <w:tr>
+        <w:trPr>
+          <w:trHeight w:val="219"/>
+        </w:trPr>
+        <w:tc>
+          <w:tcPr>
+            <w:tcW w:w="1271" w:type="dxa"/>
+            <w:vMerge/>
+            <w:shd w:val="clear" w:color="auto" w:fill="00B0F0"/>
+            <w:vAlign w:val="center"/>
+          </w:tcPr>
+          <w:p>
+            <w:pPr>
+              <w:jc w:val="center"/>
+              <w:rPr>
+                <w:rFonts w:ascii="Arial" w:hAnsi="Arial" w:cs="Arial"/>
+                <w:b/>
+                <w:sz w:val="18"/>
+                <w:szCs w:val="18"/>
+              </w:rPr>
+            </w:pPr>
+          </w:p>
+        </w:tc>
+        <w:tc>
+          <w:tcPr>
+            <w:tcW w:w="1985" w:type="dxa"/>
             <w:shd w:val="clear" w:color="auto" w:fill="D5DCE4" w:themeFill="text2" w:themeFillTint="33"/>
             <w:vAlign w:val="center"/>
           </w:tcPr>
@@ -3715,18 +5144,116 @@
                 <w:rFonts w:ascii="Arial" w:hAnsi="Arial" w:cs="Arial"/>
                 <w:sz w:val="18"/>
                 <w:szCs w:val="18"/>
-                <w:lang w:val="en-US"/>
-              </w:rPr>
-              <w:t>Player</w:t>
-            </w:r>
-            <w:r>
-              <w:rPr>
-                <w:rFonts w:ascii="Arial" w:hAnsi="Arial" w:cs="Arial"/>
-                <w:sz w:val="18"/>
-                <w:szCs w:val="18"/>
-                <w:lang w:val="en-US"/>
-              </w:rPr>
-              <w:t xml:space="preserve"> dies, game over</w:t>
+              </w:rPr>
+              <w:t>Game is over</w:t>
+            </w:r>
+          </w:p>
+        </w:tc>
+        <w:tc>
+          <w:tcPr>
+            <w:tcW w:w="1417" w:type="dxa"/>
+            <w:shd w:val="clear" w:color="auto" w:fill="FBE4D5" w:themeFill="accent2" w:themeFillTint="33"/>
+            <w:vAlign w:val="center"/>
+          </w:tcPr>
+          <w:p>
+            <w:pPr>
+              <w:jc w:val="center"/>
+              <w:rPr>
+                <w:rFonts w:ascii="Arial" w:hAnsi="Arial" w:cs="Arial"/>
+                <w:sz w:val="18"/>
+                <w:szCs w:val="18"/>
+                <w:lang w:val="en-US"/>
+              </w:rPr>
+            </w:pPr>
+            <w:r>
+              <w:rPr>
+                <w:rFonts w:ascii="Arial" w:hAnsi="Arial" w:cs="Arial"/>
+                <w:sz w:val="18"/>
+                <w:szCs w:val="18"/>
+                <w:lang w:val="en-US"/>
+              </w:rPr>
+              <w:t>N</w:t>
+            </w:r>
+          </w:p>
+        </w:tc>
+        <w:tc>
+          <w:tcPr>
+            <w:tcW w:w="1134" w:type="dxa"/>
+            <w:shd w:val="clear" w:color="auto" w:fill="FBE4D5" w:themeFill="accent2" w:themeFillTint="33"/>
+            <w:vAlign w:val="center"/>
+          </w:tcPr>
+          <w:p>
+            <w:pPr>
+              <w:jc w:val="center"/>
+              <w:rPr>
+                <w:rFonts w:ascii="Arial" w:hAnsi="Arial" w:cs="Arial"/>
+                <w:sz w:val="18"/>
+                <w:szCs w:val="18"/>
+                <w:lang w:val="en-US"/>
+              </w:rPr>
+            </w:pPr>
+            <w:r>
+              <w:rPr>
+                <w:rFonts w:ascii="Arial" w:hAnsi="Arial" w:cs="Arial"/>
+                <w:sz w:val="18"/>
+                <w:szCs w:val="18"/>
+                <w:lang w:val="en-US"/>
+              </w:rPr>
+              <w:t>N</w:t>
+            </w:r>
+          </w:p>
+        </w:tc>
+        <w:tc>
+          <w:tcPr>
+            <w:tcW w:w="1418" w:type="dxa"/>
+            <w:shd w:val="clear" w:color="auto" w:fill="FBE4D5" w:themeFill="accent2" w:themeFillTint="33"/>
+            <w:vAlign w:val="center"/>
+          </w:tcPr>
+          <w:p>
+            <w:pPr>
+              <w:jc w:val="center"/>
+              <w:rPr>
+                <w:rFonts w:ascii="Arial" w:hAnsi="Arial" w:cs="Arial"/>
+                <w:sz w:val="18"/>
+                <w:szCs w:val="18"/>
+                <w:lang w:val="en-US"/>
+              </w:rPr>
+            </w:pPr>
+            <w:r>
+              <w:rPr>
+                <w:rFonts w:ascii="Arial" w:hAnsi="Arial" w:cs="Arial"/>
+                <w:sz w:val="18"/>
+                <w:szCs w:val="18"/>
+                <w:lang w:val="en-US"/>
+              </w:rPr>
+              <w:t>N</w:t>
+            </w:r>
+          </w:p>
+        </w:tc>
+        <w:tc>
+          <w:tcPr>
+            <w:tcW w:w="2593" w:type="dxa"/>
+            <w:shd w:val="clear" w:color="auto" w:fill="FBE4D5" w:themeFill="accent2" w:themeFillTint="33"/>
+            <w:vAlign w:val="center"/>
+          </w:tcPr>
+          <w:p>
+            <w:pPr>
+              <w:jc w:val="center"/>
+              <w:rPr>
+                <w:rFonts w:ascii="Arial" w:hAnsi="Arial" w:cs="Arial"/>
+                <w:sz w:val="18"/>
+                <w:szCs w:val="18"/>
+                <w:lang w:val="en-US"/>
+              </w:rPr>
+            </w:pPr>
+            <w:r>
+              <w:rPr>
+                <w:rFonts w:ascii="Arial" w:hAnsi="Arial" w:cs="Arial"/>
+                <w:sz w:val="18"/>
+                <w:szCs w:val="18"/>
+                <w:lang w:val="en-US"/>
+              </w:rPr>
+              <w:t>Y</w:t>
             </w:r>
           </w:p>
         </w:tc>
@@ -4043,7 +5570,7 @@
         <w:tc>
           <w:tcPr>
             <w:tcW w:w="3050" w:type="dxa"/>
-            <w:shd w:val="clear" w:color="auto" w:fill="F7CAAC" w:themeFill="accent2" w:themeFillTint="66"/>
+            <w:shd w:val="clear" w:color="auto" w:fill="FBE4D5" w:themeFill="accent2" w:themeFillTint="33"/>
             <w:vAlign w:val="center"/>
           </w:tcPr>
           <w:p>
@@ -4068,7 +5595,7 @@
         <w:tc>
           <w:tcPr>
             <w:tcW w:w="2756" w:type="dxa"/>
-            <w:shd w:val="clear" w:color="auto" w:fill="F7CAAC" w:themeFill="accent2" w:themeFillTint="66"/>
+            <w:shd w:val="clear" w:color="auto" w:fill="FBE4D5" w:themeFill="accent2" w:themeFillTint="33"/>
             <w:vAlign w:val="center"/>
           </w:tcPr>
           <w:p>
@@ -4141,7 +5668,7 @@
         <w:tc>
           <w:tcPr>
             <w:tcW w:w="3050" w:type="dxa"/>
-            <w:shd w:val="clear" w:color="auto" w:fill="F7CAAC" w:themeFill="accent2" w:themeFillTint="66"/>
+            <w:shd w:val="clear" w:color="auto" w:fill="FBE4D5" w:themeFill="accent2" w:themeFillTint="33"/>
             <w:vAlign w:val="center"/>
           </w:tcPr>
           <w:p>
@@ -4168,7 +5695,7 @@
         <w:tc>
           <w:tcPr>
             <w:tcW w:w="2756" w:type="dxa"/>
-            <w:shd w:val="clear" w:color="auto" w:fill="F7CAAC" w:themeFill="accent2" w:themeFillTint="66"/>
+            <w:shd w:val="clear" w:color="auto" w:fill="FBE4D5" w:themeFill="accent2" w:themeFillTint="33"/>
             <w:vAlign w:val="center"/>
           </w:tcPr>
           <w:p>
@@ -4192,6 +5719,8 @@
             </w:r>
           </w:p>
         </w:tc>
+        <w:bookmarkStart w:id="0" w:name="_GoBack"/>
+        <w:bookmarkEnd w:id="0"/>
       </w:tr>
       <w:tr>
         <w:tc>
@@ -4243,7 +5772,7 @@
         <w:tc>
           <w:tcPr>
             <w:tcW w:w="3050" w:type="dxa"/>
-            <w:shd w:val="clear" w:color="auto" w:fill="F7CAAC" w:themeFill="accent2" w:themeFillTint="66"/>
+            <w:shd w:val="clear" w:color="auto" w:fill="FBE4D5" w:themeFill="accent2" w:themeFillTint="33"/>
             <w:vAlign w:val="center"/>
           </w:tcPr>
           <w:p>
@@ -4270,7 +5799,7 @@
         <w:tc>
           <w:tcPr>
             <w:tcW w:w="2756" w:type="dxa"/>
-            <w:shd w:val="clear" w:color="auto" w:fill="F7CAAC" w:themeFill="accent2" w:themeFillTint="66"/>
+            <w:shd w:val="clear" w:color="auto" w:fill="FBE4D5" w:themeFill="accent2" w:themeFillTint="33"/>
             <w:vAlign w:val="center"/>
           </w:tcPr>
           <w:p>
@@ -4345,7 +5874,7 @@
         <w:tc>
           <w:tcPr>
             <w:tcW w:w="3050" w:type="dxa"/>
-            <w:shd w:val="clear" w:color="auto" w:fill="F7CAAC" w:themeFill="accent2" w:themeFillTint="66"/>
+            <w:shd w:val="clear" w:color="auto" w:fill="FBE4D5" w:themeFill="accent2" w:themeFillTint="33"/>
             <w:vAlign w:val="center"/>
           </w:tcPr>
           <w:p>
@@ -4372,7 +5901,7 @@
         <w:tc>
           <w:tcPr>
             <w:tcW w:w="2756" w:type="dxa"/>
-            <w:shd w:val="clear" w:color="auto" w:fill="F7CAAC" w:themeFill="accent2" w:themeFillTint="66"/>
+            <w:shd w:val="clear" w:color="auto" w:fill="FBE4D5" w:themeFill="accent2" w:themeFillTint="33"/>
             <w:vAlign w:val="center"/>
           </w:tcPr>
           <w:p>
@@ -4400,7 +5929,29 @@
       <w:tr>
         <w:tc>
           <w:tcPr>
+            <w:tcW w:w="9062" w:type="dxa"/>
+            <w:gridSpan w:val="4"/>
+            <w:shd w:val="clear" w:color="auto" w:fill="BFBFBF" w:themeFill="background1" w:themeFillShade="BF"/>
+            <w:vAlign w:val="center"/>
+          </w:tcPr>
+          <w:p>
+            <w:pPr>
+              <w:jc w:val="center"/>
+              <w:rPr>
+                <w:rFonts w:ascii="Arial" w:hAnsi="Arial" w:cs="Arial"/>
+                <w:sz w:val="18"/>
+                <w:szCs w:val="18"/>
+                <w:lang w:val="en-US"/>
+              </w:rPr>
+            </w:pPr>
+          </w:p>
+        </w:tc>
+      </w:tr>
+      <w:tr>
+        <w:tc>
+          <w:tcPr>
             <w:tcW w:w="1180" w:type="dxa"/>
+            <w:vMerge w:val="restart"/>
             <w:shd w:val="clear" w:color="auto" w:fill="00B0F0"/>
             <w:vAlign w:val="center"/>
           </w:tcPr>
@@ -4428,23 +5979,117 @@
         <w:tc>
           <w:tcPr>
             <w:tcW w:w="2076" w:type="dxa"/>
-            <w:shd w:val="clear" w:color="auto" w:fill="BFBFBF" w:themeFill="background1" w:themeFillShade="BF"/>
-            <w:vAlign w:val="center"/>
-          </w:tcPr>
-          <w:p>
-            <w:pPr>
-              <w:jc w:val="center"/>
-              <w:rPr>
-                <w:rFonts w:ascii="Arial" w:hAnsi="Arial" w:cs="Arial"/>
-                <w:sz w:val="18"/>
-                <w:szCs w:val="18"/>
-              </w:rPr>
-            </w:pPr>
+            <w:shd w:val="clear" w:color="auto" w:fill="D5DCE4" w:themeFill="text2" w:themeFillTint="33"/>
+            <w:vAlign w:val="center"/>
+          </w:tcPr>
+          <w:p>
+            <w:pPr>
+              <w:jc w:val="center"/>
+              <w:rPr>
+                <w:rFonts w:ascii="Arial" w:hAnsi="Arial" w:cs="Arial"/>
+                <w:sz w:val="18"/>
+                <w:szCs w:val="18"/>
+                <w:lang w:val="en-US"/>
+              </w:rPr>
+            </w:pPr>
+            <w:r>
+              <w:rPr>
+                <w:rFonts w:ascii="Arial" w:hAnsi="Arial" w:cs="Arial"/>
+                <w:sz w:val="18"/>
+                <w:szCs w:val="18"/>
+                <w:lang w:val="en-US"/>
+              </w:rPr>
+              <w:t>All moves from ghosts a</w:t>
+            </w:r>
+            <w:r>
+              <w:rPr>
+                <w:rFonts w:ascii="Arial" w:hAnsi="Arial" w:cs="Arial"/>
+                <w:sz w:val="18"/>
+                <w:szCs w:val="18"/>
+                <w:lang w:val="en-US"/>
+              </w:rPr>
+              <w:t>nd player are suspended</w:t>
+            </w:r>
           </w:p>
         </w:tc>
         <w:tc>
           <w:tcPr>
             <w:tcW w:w="3050" w:type="dxa"/>
+            <w:shd w:val="clear" w:color="auto" w:fill="FBE4D5" w:themeFill="accent2" w:themeFillTint="33"/>
+            <w:vAlign w:val="center"/>
+          </w:tcPr>
+          <w:p>
+            <w:pPr>
+              <w:jc w:val="center"/>
+              <w:rPr>
+                <w:rFonts w:ascii="Arial" w:hAnsi="Arial" w:cs="Arial"/>
+                <w:sz w:val="18"/>
+                <w:szCs w:val="18"/>
+                <w:lang w:val="en-US"/>
+              </w:rPr>
+            </w:pPr>
+            <w:r>
+              <w:rPr>
+                <w:rFonts w:ascii="Arial" w:hAnsi="Arial" w:cs="Arial"/>
+                <w:sz w:val="18"/>
+                <w:szCs w:val="18"/>
+                <w:lang w:val="en-US"/>
+              </w:rPr>
+              <w:t>Y</w:t>
+            </w:r>
+          </w:p>
+        </w:tc>
+        <w:tc>
+          <w:tcPr>
+            <w:tcW w:w="2756" w:type="dxa"/>
+            <w:shd w:val="clear" w:color="auto" w:fill="FBE4D5" w:themeFill="accent2" w:themeFillTint="33"/>
+            <w:vAlign w:val="center"/>
+          </w:tcPr>
+          <w:p>
+            <w:pPr>
+              <w:jc w:val="center"/>
+              <w:rPr>
+                <w:rFonts w:ascii="Arial" w:hAnsi="Arial" w:cs="Arial"/>
+                <w:sz w:val="18"/>
+                <w:szCs w:val="18"/>
+                <w:lang w:val="en-US"/>
+              </w:rPr>
+            </w:pPr>
+            <w:r>
+              <w:rPr>
+                <w:rFonts w:ascii="Arial" w:hAnsi="Arial" w:cs="Arial"/>
+                <w:sz w:val="18"/>
+                <w:szCs w:val="18"/>
+                <w:lang w:val="en-US"/>
+              </w:rPr>
+              <w:t>N</w:t>
+            </w:r>
+          </w:p>
+        </w:tc>
+      </w:tr>
+      <w:tr>
+        <w:tc>
+          <w:tcPr>
+            <w:tcW w:w="1180" w:type="dxa"/>
+            <w:vMerge/>
+            <w:shd w:val="clear" w:color="auto" w:fill="00B0F0"/>
+            <w:vAlign w:val="center"/>
+          </w:tcPr>
+          <w:p>
+            <w:pPr>
+              <w:jc w:val="center"/>
+              <w:rPr>
+                <w:rFonts w:ascii="Arial" w:hAnsi="Arial" w:cs="Arial"/>
+                <w:b/>
+                <w:sz w:val="18"/>
+                <w:szCs w:val="18"/>
+              </w:rPr>
+            </w:pPr>
+          </w:p>
+        </w:tc>
+        <w:tc>
+          <w:tcPr>
+            <w:tcW w:w="2076" w:type="dxa"/>
             <w:shd w:val="clear" w:color="auto" w:fill="D5DCE4" w:themeFill="text2" w:themeFillTint="33"/>
             <w:vAlign w:val="center"/>
           </w:tcPr>
@@ -4465,43 +6110,61 @@
                 <w:szCs w:val="18"/>
                 <w:lang w:val="en-US"/>
               </w:rPr>
-              <w:t>All moves from ghosts and pla</w:t>
-            </w:r>
-            <w:r>
-              <w:rPr>
-                <w:rFonts w:ascii="Arial" w:hAnsi="Arial" w:cs="Arial"/>
-                <w:sz w:val="18"/>
-                <w:szCs w:val="18"/>
-                <w:lang w:val="en-US"/>
-              </w:rPr>
-              <w:t>yer are suspended</w:t>
+              <w:t>Game is resumed</w:t>
+            </w:r>
+          </w:p>
+        </w:tc>
+        <w:tc>
+          <w:tcPr>
+            <w:tcW w:w="3050" w:type="dxa"/>
+            <w:shd w:val="clear" w:color="auto" w:fill="FBE4D5" w:themeFill="accent2" w:themeFillTint="33"/>
+            <w:vAlign w:val="center"/>
+          </w:tcPr>
+          <w:p>
+            <w:pPr>
+              <w:jc w:val="center"/>
+              <w:rPr>
+                <w:rFonts w:ascii="Arial" w:hAnsi="Arial" w:cs="Arial"/>
+                <w:sz w:val="18"/>
+                <w:szCs w:val="18"/>
+                <w:lang w:val="en-US"/>
+              </w:rPr>
+            </w:pPr>
+            <w:r>
+              <w:rPr>
+                <w:rFonts w:ascii="Arial" w:hAnsi="Arial" w:cs="Arial"/>
+                <w:sz w:val="18"/>
+                <w:szCs w:val="18"/>
+                <w:lang w:val="en-US"/>
+              </w:rPr>
+              <w:t>N</w:t>
             </w:r>
           </w:p>
         </w:tc>
         <w:tc>
           <w:tcPr>
             <w:tcW w:w="2756" w:type="dxa"/>
-            <w:shd w:val="clear" w:color="auto" w:fill="D5DCE4" w:themeFill="text2" w:themeFillTint="33"/>
-            <w:vAlign w:val="center"/>
-          </w:tcPr>
-          <w:p>
-            <w:pPr>
-              <w:jc w:val="center"/>
-              <w:rPr>
-                <w:rFonts w:ascii="Arial" w:hAnsi="Arial" w:cs="Arial"/>
-                <w:sz w:val="18"/>
-                <w:szCs w:val="18"/>
-                <w:lang w:val="en-US"/>
-              </w:rPr>
-            </w:pPr>
-            <w:r>
-              <w:rPr>
-                <w:rFonts w:ascii="Arial" w:hAnsi="Arial" w:cs="Arial"/>
-                <w:sz w:val="18"/>
-                <w:szCs w:val="18"/>
-                <w:lang w:val="en-US"/>
-              </w:rPr>
-              <w:t>Game is resumed</w:t>
+            <w:shd w:val="clear" w:color="auto" w:fill="FBE4D5" w:themeFill="accent2" w:themeFillTint="33"/>
+            <w:vAlign w:val="center"/>
+          </w:tcPr>
+          <w:p>
+            <w:pPr>
+              <w:jc w:val="center"/>
+              <w:rPr>
+                <w:rFonts w:ascii="Arial" w:hAnsi="Arial" w:cs="Arial"/>
+                <w:sz w:val="18"/>
+                <w:szCs w:val="18"/>
+                <w:lang w:val="en-US"/>
+              </w:rPr>
+            </w:pPr>
+            <w:r>
+              <w:rPr>
+                <w:rFonts w:ascii="Arial" w:hAnsi="Arial" w:cs="Arial"/>
+                <w:sz w:val="18"/>
+                <w:szCs w:val="18"/>
+                <w:lang w:val="en-US"/>
+              </w:rPr>
+              <w:t>Y</w:t>
             </w:r>
           </w:p>
         </w:tc>
@@ -4516,8 +6179,6 @@
           <w:lang w:val="en-US"/>
         </w:rPr>
       </w:pPr>
-      <w:bookmarkStart w:id="0" w:name="_GoBack"/>
-      <w:bookmarkEnd w:id="0"/>
     </w:p>
     <w:sectPr>
       <w:pgSz w:w="11906" w:h="16838"/>

</xml_diff>